<commit_message>
Final Stage 1 supplemental materials
</commit_message>
<xml_diff>
--- a/supplement/supplement.docx
+++ b/supplement/supplement.docx
@@ -124,25 +124,19 @@
         <w:t xml:space="preserve"> </w:t>
       </w:r>
       <w:r>
-        <w:t xml:space="preserve">Neighborhood violence exposure was measured using the Neighborhood Violence Scale [NVS;</w:t>
+        <w:t xml:space="preserve">Neighborhood violence exposure was measured using the Neighborhood Violence Scale</w:t>
       </w:r>
       <w:r>
         <w:t xml:space="preserve"> </w:t>
       </w:r>
       <w:r>
-        <w:t xml:space="preserve">Frankenhuis &amp; Bijlstra (2018)</w:t>
-      </w:r>
-      <w:r>
-        <w:t xml:space="preserve">;</w:t>
+        <w:t xml:space="preserve">(NVS; Frankenhuis et al., 2020; Frankenhuis &amp; Bijlstra, 2018)</w:t>
       </w:r>
       <w:r>
         <w:t xml:space="preserve"> </w:t>
       </w:r>
       <w:r>
-        <w:t xml:space="preserve">Frankenhuis et al. (2020)</w:t>
-      </w:r>
-      <w:r>
-        <w:t xml:space="preserve">] as well as two items measuring involvement in fights.</w:t>
+        <w:t xml:space="preserve">as well as two items measuring involvement in fights.</w:t>
       </w:r>
       <w:r>
         <w:t xml:space="preserve"> </w:t>
@@ -6504,7 +6498,7 @@
       </w:tr>
     </w:tbl>
     <w:bookmarkEnd w:id="20"/>
-    <w:bookmarkStart w:id="30" w:name="study-design"/>
+    <w:bookmarkStart w:id="21" w:name="study-design"/>
     <w:p>
       <w:pPr>
         <w:pStyle w:val="Heading1"/>
@@ -7004,7 +6998,7 @@
                 <w:szCs w:val="20"/>
                 <w:color w:val="000000"/>
               </w:rPr>
-              <w:t xml:space="preserve">Deficit perspectives predict a negative association between all three types of adversity and WM capacity. Negative associations for one or two types of adversity would be partial support. In addition, deficit perspectives predict that none of the associations between adversity and WM capacity will be positive.</w:t>
+              <w:t xml:space="preserve">Deficit frameworks predict a negative association between all three types of adversity and WM capacity as well as WM updating. This follows from the hypothesis that adversity leads to broad WM deficits. Deficit frameworks are partially supported if we find negative associations with only one (or two) types of adversity. </w:t>
             </w:r>
           </w:p>
         </w:tc>
@@ -7610,7 +7604,7 @@
                 <w:szCs w:val="20"/>
                 <w:color w:val="000000"/>
               </w:rPr>
-              <w:t xml:space="preserve">Adaptation-based perspectives predict that the association between adversity and WM updating (after accounting for WM capacity) is either (1) positive, regardless of the association with WM capacity, or (2) practically equivalent to zero in combination with a negative association between adversity and WM capacity. </w:t>
+              <w:t xml:space="preserve">Within adaptation-based frameworks, theories make two predictions. </w:t>
             </w:r>
             <w:r xmlns:w="http://schemas.openxmlformats.org/wordprocessingml/2006/main" xmlns:wp="http://schemas.openxmlformats.org/drawingml/2006/wordprocessingDrawing" xmlns:r="http://schemas.openxmlformats.org/officeDocument/2006/relationships" xmlns:w14="http://schemas.microsoft.com/office/word/2010/wordml">
               <w:rPr>
@@ -7646,7 +7640,55 @@
                 <w:szCs w:val="20"/>
                 <w:color w:val="000000"/>
               </w:rPr>
-              <w:t xml:space="preserve">Deficit perspectives predict that the association between adversity and WM updating is negative.</w:t>
+              <w:t xml:space="preserve">First, if adaptive processes enhance WM updating and there are no impairment processes operating, we can expect a positive association between adversity and WM updating. </w:t>
+            </w:r>
+            <w:r xmlns:w="http://schemas.openxmlformats.org/wordprocessingml/2006/main" xmlns:wp="http://schemas.openxmlformats.org/drawingml/2006/wordprocessingDrawing" xmlns:r="http://schemas.openxmlformats.org/officeDocument/2006/relationships" xmlns:w14="http://schemas.microsoft.com/office/word/2010/wordml">
+              <w:rPr>
+                <w:rFonts w:ascii="Times" w:hAnsi="Arial" w:eastAsia="Arial" w:cs="Arial"/>
+                <w:i w:val="false"/>
+                <w:b w:val="false"/>
+                <w:u w:val="none"/>
+                <w:sz w:val="20"/>
+                <w:szCs w:val="20"/>
+                <w:color w:val="000000"/>
+              </w:rPr>
+              <w:br/>
+            </w:r>
+            <w:r xmlns:w="http://schemas.openxmlformats.org/wordprocessingml/2006/main" xmlns:wp="http://schemas.openxmlformats.org/drawingml/2006/wordprocessingDrawing" xmlns:r="http://schemas.openxmlformats.org/officeDocument/2006/relationships" xmlns:w14="http://schemas.microsoft.com/office/word/2010/wordml">
+              <w:rPr>
+                <w:rFonts w:ascii="Times" w:hAnsi="Arial" w:eastAsia="Arial" w:cs="Arial"/>
+                <w:i w:val="false"/>
+                <w:b w:val="false"/>
+                <w:u w:val="none"/>
+                <w:sz w:val="20"/>
+                <w:szCs w:val="20"/>
+                <w:color w:val="000000"/>
+              </w:rPr>
+              <w:t xml:space="preserve">Second, if, adaptive processes operate in concert with general impairment processes, we can expect intact WM updating in combination with lowered WM capacity.</w:t>
+            </w:r>
+            <w:r xmlns:w="http://schemas.openxmlformats.org/wordprocessingml/2006/main" xmlns:wp="http://schemas.openxmlformats.org/drawingml/2006/wordprocessingDrawing" xmlns:r="http://schemas.openxmlformats.org/officeDocument/2006/relationships" xmlns:w14="http://schemas.microsoft.com/office/word/2010/wordml">
+              <w:rPr>
+                <w:rFonts w:ascii="Times" w:hAnsi="Arial" w:eastAsia="Arial" w:cs="Arial"/>
+                <w:i w:val="false"/>
+                <w:b w:val="false"/>
+                <w:u w:val="none"/>
+                <w:sz w:val="20"/>
+                <w:szCs w:val="20"/>
+                <w:color w:val="000000"/>
+              </w:rPr>
+              <w:br/>
+            </w:r>
+            <w:r xmlns:w="http://schemas.openxmlformats.org/wordprocessingml/2006/main" xmlns:wp="http://schemas.openxmlformats.org/drawingml/2006/wordprocessingDrawing" xmlns:r="http://schemas.openxmlformats.org/officeDocument/2006/relationships" xmlns:w14="http://schemas.microsoft.com/office/word/2010/wordml">
+              <w:rPr>
+                <w:rFonts w:ascii="Times" w:hAnsi="Arial" w:eastAsia="Arial" w:cs="Arial"/>
+                <w:i w:val="false"/>
+                <w:b w:val="false"/>
+                <w:u w:val="none"/>
+                <w:sz w:val="20"/>
+                <w:szCs w:val="20"/>
+                <w:color w:val="000000"/>
+              </w:rPr>
+              <w:t xml:space="preserve">If neither impairment nor adaptative processes are operating, we can expect both WM updating and capacity to be intact.</w:t>
             </w:r>
           </w:p>
         </w:tc>
@@ -7988,7 +8030,7 @@
                 <w:szCs w:val="20"/>
                 <w:color w:val="000000"/>
               </w:rPr>
-              <w:t xml:space="preserve">We have two expectations based on prior studies. First, we expect that the association between material deprivation and WM capacity is more strongly negative than the associations with unpredictability and neighborhood threat.</w:t>
+              <w:t xml:space="preserve">We have two expectations based on prior studies. First, we expect the association between material deprivation and WM capacity to be more negative than the associations with unpredictability and neighborhood threat. </w:t>
             </w:r>
             <w:r xmlns:w="http://schemas.openxmlformats.org/wordprocessingml/2006/main" xmlns:wp="http://schemas.openxmlformats.org/drawingml/2006/wordprocessingDrawing" xmlns:r="http://schemas.openxmlformats.org/officeDocument/2006/relationships" xmlns:w14="http://schemas.microsoft.com/office/word/2010/wordml">
               <w:rPr>
@@ -8012,7 +8054,7 @@
                 <w:szCs w:val="20"/>
                 <w:color w:val="000000"/>
               </w:rPr>
-              <w:t xml:space="preserve">Second, we expect to find associations consistent with adaptations in WM updating (see RQ2) with either unpredictability or neighborhood threat, but not with material deprivation.</w:t>
+              <w:t xml:space="preserve">Second, we expect WM updating to be associated with unpredictability and neighborhood threat, but not with material deprivation.</w:t>
             </w:r>
           </w:p>
         </w:tc>
@@ -8241,8 +8283,23 @@
         </w:tc>
       </w:tr>
     </w:tbl>
-    <w:bookmarkStart w:id="29" w:name="refs"/>
-    <w:bookmarkStart w:id="22" w:name="ref-frankenhuis_2018"/>
+    <w:p>
+      <w:r>
+        <w:br w:type="page"/>
+      </w:r>
+    </w:p>
+    <w:bookmarkEnd w:id="21"/>
+    <w:bookmarkStart w:id="31" w:name="references"/>
+    <w:p>
+      <w:pPr>
+        <w:pStyle w:val="Heading1"/>
+      </w:pPr>
+      <w:r>
+        <w:t xml:space="preserve">References</w:t>
+      </w:r>
+    </w:p>
+    <w:bookmarkStart w:id="30" w:name="refs"/>
+    <w:bookmarkStart w:id="23" w:name="ref-frankenhuis_2018"/>
     <w:p>
       <w:pPr>
         <w:pStyle w:val="Bibliography"/>
@@ -8276,7 +8333,7 @@
       <w:r>
         <w:t xml:space="preserve">(1), 18. https://doi.org/</w:t>
       </w:r>
-      <w:hyperlink r:id="rId21">
+      <w:hyperlink r:id="rId22">
         <w:r>
           <w:rPr>
             <w:rStyle w:val="Hyperlink"/>
@@ -8285,8 +8342,8 @@
         </w:r>
       </w:hyperlink>
     </w:p>
-    <w:bookmarkEnd w:id="22"/>
-    <w:bookmarkStart w:id="24" w:name="ref-frankenhuis_deVries_2020"/>
+    <w:bookmarkEnd w:id="23"/>
+    <w:bookmarkStart w:id="25" w:name="ref-frankenhuis_deVries_2020"/>
     <w:p>
       <w:pPr>
         <w:pStyle w:val="Bibliography"/>
@@ -8332,7 +8389,7 @@
       <w:r>
         <w:t xml:space="preserve">(4), e12835. https://doi.org/</w:t>
       </w:r>
-      <w:hyperlink r:id="rId23">
+      <w:hyperlink r:id="rId24">
         <w:r>
           <w:rPr>
             <w:rStyle w:val="Hyperlink"/>
@@ -8341,8 +8398,8 @@
         </w:r>
       </w:hyperlink>
     </w:p>
-    <w:bookmarkEnd w:id="24"/>
-    <w:bookmarkStart w:id="26" w:name="ref-mittal_2015"/>
+    <w:bookmarkEnd w:id="25"/>
+    <w:bookmarkStart w:id="27" w:name="ref-mittal_2015"/>
     <w:p>
       <w:pPr>
         <w:pStyle w:val="Bibliography"/>
@@ -8391,7 +8448,7 @@
       <w:r>
         <w:t xml:space="preserve"> </w:t>
       </w:r>
-      <w:hyperlink r:id="rId25">
+      <w:hyperlink r:id="rId26">
         <w:r>
           <w:rPr>
             <w:rStyle w:val="Hyperlink"/>
@@ -8400,8 +8457,8 @@
         </w:r>
       </w:hyperlink>
     </w:p>
-    <w:bookmarkEnd w:id="26"/>
-    <w:bookmarkStart w:id="28" w:name="ref-young_2018"/>
+    <w:bookmarkEnd w:id="27"/>
+    <w:bookmarkStart w:id="29" w:name="ref-young_2018"/>
     <w:p>
       <w:pPr>
         <w:pStyle w:val="Bibliography"/>
@@ -8450,7 +8507,7 @@
       <w:r>
         <w:t xml:space="preserve"> </w:t>
       </w:r>
-      <w:hyperlink r:id="rId27">
+      <w:hyperlink r:id="rId28">
         <w:r>
           <w:rPr>
             <w:rStyle w:val="Hyperlink"/>
@@ -8459,9 +8516,14 @@
         </w:r>
       </w:hyperlink>
     </w:p>
-    <w:bookmarkEnd w:id="28"/>
     <w:bookmarkEnd w:id="29"/>
     <w:bookmarkEnd w:id="30"/>
+    <w:p>
+      <w:r>
+        <w:br w:type="page"/>
+      </w:r>
+    </w:p>
+    <w:bookmarkEnd w:id="31"/>
     <w:sectPr>
       <w:headerReference r:id="rId10" w:type="even"/>
       <w:headerReference r:id="rId9" w:type="default"/>

</xml_diff>

<commit_message>
supplemental materials for Stage 2 manuscript
</commit_message>
<xml_diff>
--- a/supplement/supplement.docx
+++ b/supplement/supplement.docx
@@ -1459,7 +1459,7 @@
                 <w:szCs w:val="20"/>
                 <w:color w:val="000000"/>
               </w:rPr>
-              <w:t xml:space="preserve"> 0.38  </w:t>
+              <w:t xml:space="preserve"> 0.38* </w:t>
             </w:r>
           </w:p>
         </w:tc>
@@ -1817,7 +1817,7 @@
                 <w:szCs w:val="20"/>
                 <w:color w:val="000000"/>
               </w:rPr>
-              <w:t xml:space="preserve"> 0.42  </w:t>
+              <w:t xml:space="preserve">0.42***</w:t>
             </w:r>
           </w:p>
         </w:tc>
@@ -1861,7 +1861,7 @@
                 <w:szCs w:val="20"/>
                 <w:color w:val="000000"/>
               </w:rPr>
-              <w:t xml:space="preserve"> 0.41  </w:t>
+              <w:t xml:space="preserve"> 0.41**</w:t>
             </w:r>
           </w:p>
         </w:tc>
@@ -2175,7 +2175,7 @@
                 <w:szCs w:val="20"/>
                 <w:color w:val="000000"/>
               </w:rPr>
-              <w:t xml:space="preserve"> 0.42  </w:t>
+              <w:t xml:space="preserve">0.42***</w:t>
             </w:r>
           </w:p>
         </w:tc>
@@ -2219,7 +2219,7 @@
                 <w:szCs w:val="20"/>
                 <w:color w:val="000000"/>
               </w:rPr>
-              <w:t xml:space="preserve"> 0.51  </w:t>
+              <w:t xml:space="preserve">0.51***</w:t>
             </w:r>
           </w:p>
         </w:tc>
@@ -2263,7 +2263,7 @@
                 <w:szCs w:val="20"/>
                 <w:color w:val="000000"/>
               </w:rPr>
-              <w:t xml:space="preserve"> 0.80  </w:t>
+              <w:t xml:space="preserve">0.80***</w:t>
             </w:r>
           </w:p>
         </w:tc>
@@ -3162,7 +3162,7 @@
       </w:tr>
       <w:tr>
         <w:trPr>
-          <w:trHeight w:val="344" w:hRule="auto"/>
+          <w:trHeight w:val="345" w:hRule="auto"/>
         </w:trPr>
         body 8
         <w:tc>
@@ -3337,7 +3337,7 @@
                 <w:szCs w:val="20"/>
                 <w:color w:val="000000"/>
               </w:rPr>
-              <w:t xml:space="preserve">-0.24  </w:t>
+              <w:t xml:space="preserve">-0.24* </w:t>
             </w:r>
           </w:p>
         </w:tc>
@@ -3381,7 +3381,7 @@
                 <w:szCs w:val="20"/>
                 <w:color w:val="000000"/>
               </w:rPr>
-              <w:t xml:space="preserve">-0.22  </w:t>
+              <w:t xml:space="preserve">-0.22* </w:t>
             </w:r>
           </w:p>
         </w:tc>
@@ -3425,7 +3425,7 @@
                 <w:szCs w:val="20"/>
                 <w:color w:val="000000"/>
               </w:rPr>
-              <w:t xml:space="preserve"> 0.25  </w:t>
+              <w:t xml:space="preserve"> 0.25* </w:t>
             </w:r>
           </w:p>
         </w:tc>
@@ -3783,7 +3783,7 @@
                 <w:szCs w:val="20"/>
                 <w:color w:val="000000"/>
               </w:rPr>
-              <w:t xml:space="preserve">-0.23  </w:t>
+              <w:t xml:space="preserve">-0.23* </w:t>
             </w:r>
           </w:p>
         </w:tc>
@@ -3827,7 +3827,7 @@
                 <w:szCs w:val="20"/>
                 <w:color w:val="000000"/>
               </w:rPr>
-              <w:t xml:space="preserve">-0.39  </w:t>
+              <w:t xml:space="preserve">-0.39***</w:t>
             </w:r>
           </w:p>
         </w:tc>
@@ -8289,17 +8289,782 @@
       </w:r>
     </w:p>
     <w:bookmarkEnd w:id="21"/>
-    <w:bookmarkStart w:id="31" w:name="references"/>
+    <w:bookmarkStart w:id="25" w:name="exploratory-analyses"/>
     <w:p>
       <w:pPr>
         <w:pStyle w:val="Heading1"/>
       </w:pPr>
       <w:r>
+        <w:t xml:space="preserve">3. Exploratory analyses</w:t>
+      </w:r>
+    </w:p>
+    <w:p>
+      <w:pPr>
+        <w:pStyle w:val="FirstParagraph"/>
+      </w:pPr>
+      <w:r>
+        <w:t xml:space="preserve">To contextualize our confirmatory (preregistered) findings, we conducted twoexploratory (non-preregistered) analyses.</w:t>
+      </w:r>
+      <w:r>
+        <w:t xml:space="preserve"> </w:t>
+      </w:r>
+      <w:r>
+        <w:t xml:space="preserve">Below, we present the results of analyses exploring the associations between adversity and performance on the separate WM tasks using linear regression.</w:t>
+      </w:r>
+      <w:r>
+        <w:t xml:space="preserve"> </w:t>
+      </w:r>
+      <w:r>
+        <w:t xml:space="preserve">The other exploratory analyses, which were based on alternative SEM specifications, are presented in the supplemental materials.</w:t>
+      </w:r>
+    </w:p>
+    <w:p>
+      <w:pPr>
+        <w:pStyle w:val="BodyText"/>
+      </w:pPr>
+      <w:r>
+        <w:t xml:space="preserve">We estimated a total of five linear regression models, one per WM task.</w:t>
+      </w:r>
+      <w:r>
+        <w:t xml:space="preserve"> </w:t>
+      </w:r>
+      <w:r>
+        <w:t xml:space="preserve">Each model included the same independent variables and covariates as the primary analysis.</w:t>
+      </w:r>
+      <w:r>
+        <w:t xml:space="preserve"> </w:t>
+      </w:r>
+      <w:r>
+        <w:t xml:space="preserve">We adjusted for multiple testing across models involving the Rotation Span Task, Operation Span Task, and the binding trials of the Binding-Updating Task, and separately for the updating trials of the Binding-Updating Task, as the former three tasks are primarily conceptualized as WM capacity tasks.</w:t>
+      </w:r>
+      <w:r>
+        <w:t xml:space="preserve"> </w:t>
+      </w:r>
+      <w:r>
+        <w:t xml:space="preserve">We also tested for practical equivalence in the same way as for the confirmatory analyses</w:t>
+      </w:r>
+    </w:p>
+    <w:p>
+      <w:pPr>
+        <w:pStyle w:val="BodyText"/>
+      </w:pPr>
+      <w:r>
+        <w:t xml:space="preserve">The results are summarized in Figure 6.</w:t>
+      </w:r>
+      <w:r>
+        <w:t xml:space="preserve"> </w:t>
+      </w:r>
+      <w:r>
+        <w:t xml:space="preserve">Threat was negatively associated with performance on the Rotation Span Task (</w:t>
+      </w:r>
+      <m:oMath>
+        <m:r>
+          <m:t>β</m:t>
+        </m:r>
+      </m:oMath>
+      <w:r>
+        <w:t xml:space="preserve"> </w:t>
+      </w:r>
+      <w:r>
+        <w:t xml:space="preserve">= -0.13,</w:t>
+      </w:r>
+      <w:r>
+        <w:t xml:space="preserve"> </w:t>
+      </w:r>
+      <w:r>
+        <w:rPr>
+          <w:iCs/>
+          <w:i/>
+        </w:rPr>
+        <w:t xml:space="preserve">p</w:t>
+      </w:r>
+      <w:r>
+        <w:t xml:space="preserve"> </w:t>
+      </w:r>
+      <w:r>
+        <w:t xml:space="preserve">= .014), Operation Span Task (</w:t>
+      </w:r>
+      <m:oMath>
+        <m:r>
+          <m:t>β</m:t>
+        </m:r>
+      </m:oMath>
+      <w:r>
+        <w:t xml:space="preserve"> </w:t>
+      </w:r>
+      <w:r>
+        <w:t xml:space="preserve">= -0.14,</w:t>
+      </w:r>
+      <w:r>
+        <w:t xml:space="preserve"> </w:t>
+      </w:r>
+      <w:r>
+        <w:rPr>
+          <w:iCs/>
+          <w:i/>
+        </w:rPr>
+        <w:t xml:space="preserve">p</w:t>
+      </w:r>
+      <w:r>
+        <w:t xml:space="preserve"> </w:t>
+      </w:r>
+      <w:r>
+        <w:t xml:space="preserve">= .014), and binding trials of the Binding-Updating Task (</w:t>
+      </w:r>
+      <m:oMath>
+        <m:r>
+          <m:t>β</m:t>
+        </m:r>
+      </m:oMath>
+      <w:r>
+        <w:t xml:space="preserve"> </w:t>
+      </w:r>
+      <w:r>
+        <w:t xml:space="preserve">= -0.12,</w:t>
+      </w:r>
+      <w:r>
+        <w:t xml:space="preserve"> </w:t>
+      </w:r>
+      <w:r>
+        <w:rPr>
+          <w:iCs/>
+          <w:i/>
+        </w:rPr>
+        <w:t xml:space="preserve">p</w:t>
+      </w:r>
+      <w:r>
+        <w:t xml:space="preserve"> </w:t>
+      </w:r>
+      <w:r>
+        <w:t xml:space="preserve">= .014).</w:t>
+      </w:r>
+      <w:r>
+        <w:t xml:space="preserve"> </w:t>
+      </w:r>
+      <w:r>
+        <w:t xml:space="preserve">Unpredictability in perceived scarcity was positively associated with performance on the Rotation Span Task (</w:t>
+      </w:r>
+      <m:oMath>
+        <m:r>
+          <m:t>β</m:t>
+        </m:r>
+      </m:oMath>
+      <w:r>
+        <w:t xml:space="preserve"> </w:t>
+      </w:r>
+      <w:r>
+        <w:t xml:space="preserve">= 0.13,</w:t>
+      </w:r>
+      <w:r>
+        <w:t xml:space="preserve"> </w:t>
+      </w:r>
+      <w:r>
+        <w:rPr>
+          <w:iCs/>
+          <w:i/>
+        </w:rPr>
+        <w:t xml:space="preserve">p</w:t>
+      </w:r>
+      <w:r>
+        <w:t xml:space="preserve"> </w:t>
+      </w:r>
+      <w:r>
+        <w:t xml:space="preserve">= .014).</w:t>
+      </w:r>
+      <w:r>
+        <w:t xml:space="preserve"> </w:t>
+      </w:r>
+      <w:r>
+        <w:t xml:space="preserve">None of the types of adversity were significantly associated with performance on the updating trials of the Binding-Updating Task.</w:t>
+      </w:r>
+    </w:p>
+    <w:p>
+      <w:pPr>
+        <w:pStyle w:val="BodyText"/>
+      </w:pPr>
+      <w:r>
+        <w:t xml:space="preserve">In addition, there was some limited evidence for practical equivalence, especially for unpredictability in the income-to-needs ratio, which showed a practically equivalent association with the Operation Span Task, Rotation Span Task, and Updating Task.</w:t>
+      </w:r>
+      <w:r>
+        <w:t xml:space="preserve"> </w:t>
+      </w:r>
+      <w:r>
+        <w:t xml:space="preserve">We also found a practically equivalent association between unpredictability in perceived scarcity and the Binding Task.</w:t>
+      </w:r>
+    </w:p>
+    <w:p>
+      <w:pPr>
+        <w:pStyle w:val="BodyText"/>
+      </w:pPr>
+    </w:p>
+    <w:tbl>
+      <w:tblPr>
+        <w:tblStyle w:val="Table"/>
+        <w:tblW w:type="pct" w:w="5000"/>
+        <w:tblLook w:firstRow="0" w:lastRow="0" w:firstColumn="0" w:lastColumn="0" w:noHBand="0" w:noVBand="0" w:val="0000"/>
+      </w:tblPr>
+      <w:tblGrid>
+        <w:gridCol w:w="7920"/>
+      </w:tblGrid>
+      <w:tr>
+        <w:tc>
+          <w:tcPr/>
+          <w:p>
+            <w:pPr>
+              <w:pStyle w:val="Figure"/>
+              <w:jc w:val="center"/>
+            </w:pPr>
+            <w:r>
+              <w:drawing>
+                <wp:inline>
+                  <wp:extent cx="5486400" cy="5064369"/>
+                  <wp:effectExtent b="0" l="0" r="0" t="0"/>
+                  <wp:docPr descr="" title="" id="23" name="Picture"/>
+                  <a:graphic>
+                    <a:graphicData uri="http://schemas.openxmlformats.org/drawingml/2006/picture">
+                      <pic:pic>
+                        <pic:nvPicPr>
+                          <pic:cNvPr descr="supplement_files/figure-docx/Figure6-1.png" id="24" name="Picture"/>
+                          <pic:cNvPicPr>
+                            <a:picLocks noChangeArrowheads="1" noChangeAspect="1"/>
+                          </pic:cNvPicPr>
+                        </pic:nvPicPr>
+                        <pic:blipFill>
+                          <a:blip r:embed="rId22"/>
+                          <a:stretch>
+                            <a:fillRect/>
+                          </a:stretch>
+                        </pic:blipFill>
+                        <pic:spPr bwMode="auto">
+                          <a:xfrm>
+                            <a:off x="0" y="0"/>
+                            <a:ext cx="5486400" cy="5064369"/>
+                          </a:xfrm>
+                          <a:prstGeom prst="rect">
+                            <a:avLst/>
+                          </a:prstGeom>
+                          <a:noFill/>
+                          <a:ln w="9525">
+                            <a:noFill/>
+                            <a:headEnd/>
+                            <a:tailEnd/>
+                          </a:ln>
+                        </pic:spPr>
+                      </pic:pic>
+                    </a:graphicData>
+                  </a:graphic>
+                </wp:inline>
+              </w:drawing>
+            </w:r>
+          </w:p>
+          <w:p>
+            <w:pPr>
+              <w:jc w:val="center"/>
+            </w:pPr>
+            <w:pPr>
+              <w:jc w:val="start"/>
+              <w:spacing w:before="200"/>
+              <w:pStyle w:val="ImageCaption"/>
+            </w:pPr>
+            <w:r>
+              <w:rPr>
+                <w:bCs/>
+                <w:b/>
+              </w:rPr>
+              <w:t xml:space="preserve">Figure 6.</w:t>
+            </w:r>
+            <w:r>
+              <w:t xml:space="preserve"> </w:t>
+            </w:r>
+            <w:r>
+              <w:t xml:space="preserve">Exploratory (non-preregistered) results testing the association between threat, deprivation, and unpredictability on residual variances of separate WM tasks. The gray area shows the area of practical equivalence. Solid points indicate effects outside the area of practical equivalence, which was true for all effects. Standard errors represent the 95% confidence intervals. CV = coefficient of variation; INR = income-to-needs ratio; M = mean; WM = working memory.</w:t>
+            </w:r>
+          </w:p>
+        </w:tc>
+      </w:tr>
+    </w:tbl>
+    <w:p>
+      <w:pPr>
+        <w:pStyle w:val="BodyText"/>
+      </w:pPr>
+    </w:p>
+    <w:bookmarkEnd w:id="25"/>
+    <w:bookmarkStart w:id="41" w:name="histograms-of-independent-measures"/>
+    <w:p>
+      <w:pPr>
+        <w:pStyle w:val="Heading1"/>
+      </w:pPr>
+      <w:r>
+        <w:t xml:space="preserve">4. Histograms of independent measures</w:t>
+      </w:r>
+    </w:p>
+    <w:tbl>
+      <w:tblPr>
+        <w:tblStyle w:val="Table"/>
+        <w:tblW w:type="pct" w:w="5000"/>
+        <w:tblLook w:firstRow="0" w:lastRow="0" w:firstColumn="0" w:lastColumn="0" w:noHBand="0" w:noVBand="0" w:val="0000"/>
+      </w:tblPr>
+      <w:tblGrid>
+        <w:gridCol w:w="7920"/>
+      </w:tblGrid>
+      <w:tr>
+        <w:tc>
+          <w:tcPr/>
+          <w:p>
+            <w:pPr>
+              <w:pStyle w:val="Figure"/>
+              <w:jc w:val="center"/>
+            </w:pPr>
+            <w:r>
+              <w:drawing>
+                <wp:inline>
+                  <wp:extent cx="5486400" cy="5064369"/>
+                  <wp:effectExtent b="0" l="0" r="0" t="0"/>
+                  <wp:docPr descr="" title="" id="27" name="Picture"/>
+                  <a:graphic>
+                    <a:graphicData uri="http://schemas.openxmlformats.org/drawingml/2006/picture">
+                      <pic:pic>
+                        <pic:nvPicPr>
+                          <pic:cNvPr descr="supplement_files/figure-docx/Figure7-1.png" id="28" name="Picture"/>
+                          <pic:cNvPicPr>
+                            <a:picLocks noChangeArrowheads="1" noChangeAspect="1"/>
+                          </pic:cNvPicPr>
+                        </pic:nvPicPr>
+                        <pic:blipFill>
+                          <a:blip r:embed="rId26"/>
+                          <a:stretch>
+                            <a:fillRect/>
+                          </a:stretch>
+                        </pic:blipFill>
+                        <pic:spPr bwMode="auto">
+                          <a:xfrm>
+                            <a:off x="0" y="0"/>
+                            <a:ext cx="5486400" cy="5064369"/>
+                          </a:xfrm>
+                          <a:prstGeom prst="rect">
+                            <a:avLst/>
+                          </a:prstGeom>
+                          <a:noFill/>
+                          <a:ln w="9525">
+                            <a:noFill/>
+                            <a:headEnd/>
+                            <a:tailEnd/>
+                          </a:ln>
+                        </pic:spPr>
+                      </pic:pic>
+                    </a:graphicData>
+                  </a:graphic>
+                </wp:inline>
+              </w:drawing>
+            </w:r>
+          </w:p>
+          <w:p>
+            <w:pPr>
+              <w:jc w:val="center"/>
+            </w:pPr>
+            <w:pPr>
+              <w:jc w:val="start"/>
+              <w:spacing w:before="200"/>
+              <w:pStyle w:val="ImageCaption"/>
+            </w:pPr>
+            <w:r>
+              <w:rPr>
+                <w:bCs/>
+                <w:b/>
+              </w:rPr>
+              <w:t xml:space="preserve">Figure 7.</w:t>
+            </w:r>
+            <w:r>
+              <w:t xml:space="preserve"> </w:t>
+            </w:r>
+            <w:r>
+              <w:t xml:space="preserve">Histograms for mean perceived material deprivation over time.</w:t>
+            </w:r>
+          </w:p>
+        </w:tc>
+      </w:tr>
+    </w:tbl>
+    <w:p>
+      <w:pPr>
+        <w:pStyle w:val="BodyText"/>
+      </w:pPr>
+    </w:p>
+    <w:tbl>
+      <w:tblPr>
+        <w:tblStyle w:val="Table"/>
+        <w:tblW w:type="pct" w:w="5000"/>
+        <w:tblLook w:firstRow="0" w:lastRow="0" w:firstColumn="0" w:lastColumn="0" w:noHBand="0" w:noVBand="0" w:val="0000"/>
+      </w:tblPr>
+      <w:tblGrid>
+        <w:gridCol w:w="7920"/>
+      </w:tblGrid>
+      <w:tr>
+        <w:tc>
+          <w:tcPr/>
+          <w:p>
+            <w:pPr>
+              <w:pStyle w:val="Figure"/>
+              <w:jc w:val="center"/>
+            </w:pPr>
+            <w:r>
+              <w:drawing>
+                <wp:inline>
+                  <wp:extent cx="5486400" cy="5064369"/>
+                  <wp:effectExtent b="0" l="0" r="0" t="0"/>
+                  <wp:docPr descr="" title="" id="30" name="Picture"/>
+                  <a:graphic>
+                    <a:graphicData uri="http://schemas.openxmlformats.org/drawingml/2006/picture">
+                      <pic:pic>
+                        <pic:nvPicPr>
+                          <pic:cNvPr descr="supplement_files/figure-docx/Figure8-1.png" id="31" name="Picture"/>
+                          <pic:cNvPicPr>
+                            <a:picLocks noChangeArrowheads="1" noChangeAspect="1"/>
+                          </pic:cNvPicPr>
+                        </pic:nvPicPr>
+                        <pic:blipFill>
+                          <a:blip r:embed="rId29"/>
+                          <a:stretch>
+                            <a:fillRect/>
+                          </a:stretch>
+                        </pic:blipFill>
+                        <pic:spPr bwMode="auto">
+                          <a:xfrm>
+                            <a:off x="0" y="0"/>
+                            <a:ext cx="5486400" cy="5064369"/>
+                          </a:xfrm>
+                          <a:prstGeom prst="rect">
+                            <a:avLst/>
+                          </a:prstGeom>
+                          <a:noFill/>
+                          <a:ln w="9525">
+                            <a:noFill/>
+                            <a:headEnd/>
+                            <a:tailEnd/>
+                          </a:ln>
+                        </pic:spPr>
+                      </pic:pic>
+                    </a:graphicData>
+                  </a:graphic>
+                </wp:inline>
+              </w:drawing>
+            </w:r>
+          </w:p>
+          <w:p>
+            <w:pPr>
+              <w:jc w:val="center"/>
+            </w:pPr>
+            <w:pPr>
+              <w:jc w:val="start"/>
+              <w:spacing w:before="200"/>
+              <w:pStyle w:val="ImageCaption"/>
+            </w:pPr>
+            <w:r>
+              <w:rPr>
+                <w:bCs/>
+                <w:b/>
+              </w:rPr>
+              <w:t xml:space="preserve">Figure 8.</w:t>
+            </w:r>
+            <w:r>
+              <w:t xml:space="preserve"> </w:t>
+            </w:r>
+            <w:r>
+              <w:t xml:space="preserve">Histogram for the mean income-to-needs ratio over time.</w:t>
+            </w:r>
+          </w:p>
+        </w:tc>
+      </w:tr>
+    </w:tbl>
+    <w:p>
+      <w:pPr>
+        <w:pStyle w:val="BodyText"/>
+      </w:pPr>
+    </w:p>
+    <w:tbl>
+      <w:tblPr>
+        <w:tblStyle w:val="Table"/>
+        <w:tblW w:type="pct" w:w="5000"/>
+        <w:tblLook w:firstRow="0" w:lastRow="0" w:firstColumn="0" w:lastColumn="0" w:noHBand="0" w:noVBand="0" w:val="0000"/>
+      </w:tblPr>
+      <w:tblGrid>
+        <w:gridCol w:w="7920"/>
+      </w:tblGrid>
+      <w:tr>
+        <w:tc>
+          <w:tcPr/>
+          <w:p>
+            <w:pPr>
+              <w:pStyle w:val="Figure"/>
+              <w:jc w:val="center"/>
+            </w:pPr>
+            <w:r>
+              <w:drawing>
+                <wp:inline>
+                  <wp:extent cx="5486400" cy="5064369"/>
+                  <wp:effectExtent b="0" l="0" r="0" t="0"/>
+                  <wp:docPr descr="" title="" id="33" name="Picture"/>
+                  <a:graphic>
+                    <a:graphicData uri="http://schemas.openxmlformats.org/drawingml/2006/picture">
+                      <pic:pic>
+                        <pic:nvPicPr>
+                          <pic:cNvPr descr="supplement_files/figure-docx/Figure9-1.png" id="34" name="Picture"/>
+                          <pic:cNvPicPr>
+                            <a:picLocks noChangeArrowheads="1" noChangeAspect="1"/>
+                          </pic:cNvPicPr>
+                        </pic:nvPicPr>
+                        <pic:blipFill>
+                          <a:blip r:embed="rId32"/>
+                          <a:stretch>
+                            <a:fillRect/>
+                          </a:stretch>
+                        </pic:blipFill>
+                        <pic:spPr bwMode="auto">
+                          <a:xfrm>
+                            <a:off x="0" y="0"/>
+                            <a:ext cx="5486400" cy="5064369"/>
+                          </a:xfrm>
+                          <a:prstGeom prst="rect">
+                            <a:avLst/>
+                          </a:prstGeom>
+                          <a:noFill/>
+                          <a:ln w="9525">
+                            <a:noFill/>
+                            <a:headEnd/>
+                            <a:tailEnd/>
+                          </a:ln>
+                        </pic:spPr>
+                      </pic:pic>
+                    </a:graphicData>
+                  </a:graphic>
+                </wp:inline>
+              </w:drawing>
+            </w:r>
+          </w:p>
+          <w:p>
+            <w:pPr>
+              <w:jc w:val="center"/>
+            </w:pPr>
+            <w:pPr>
+              <w:jc w:val="start"/>
+              <w:spacing w:before="200"/>
+              <w:pStyle w:val="ImageCaption"/>
+            </w:pPr>
+            <w:r>
+              <w:rPr>
+                <w:bCs/>
+                <w:b/>
+              </w:rPr>
+              <w:t xml:space="preserve">Figure 9.</w:t>
+            </w:r>
+            <w:r>
+              <w:t xml:space="preserve"> </w:t>
+            </w:r>
+            <w:r>
+              <w:t xml:space="preserve">Histograms for mean threat exposure over time.</w:t>
+            </w:r>
+          </w:p>
+        </w:tc>
+      </w:tr>
+    </w:tbl>
+    <w:p>
+      <w:pPr>
+        <w:pStyle w:val="BodyText"/>
+      </w:pPr>
+    </w:p>
+    <w:tbl>
+      <w:tblPr>
+        <w:tblStyle w:val="Table"/>
+        <w:tblW w:type="pct" w:w="5000"/>
+        <w:tblLook w:firstRow="0" w:lastRow="0" w:firstColumn="0" w:lastColumn="0" w:noHBand="0" w:noVBand="0" w:val="0000"/>
+      </w:tblPr>
+      <w:tblGrid>
+        <w:gridCol w:w="7920"/>
+      </w:tblGrid>
+      <w:tr>
+        <w:tc>
+          <w:tcPr/>
+          <w:p>
+            <w:pPr>
+              <w:pStyle w:val="Figure"/>
+              <w:jc w:val="center"/>
+            </w:pPr>
+            <w:r>
+              <w:drawing>
+                <wp:inline>
+                  <wp:extent cx="5486400" cy="5064369"/>
+                  <wp:effectExtent b="0" l="0" r="0" t="0"/>
+                  <wp:docPr descr="" title="" id="36" name="Picture"/>
+                  <a:graphic>
+                    <a:graphicData uri="http://schemas.openxmlformats.org/drawingml/2006/picture">
+                      <pic:pic>
+                        <pic:nvPicPr>
+                          <pic:cNvPr descr="supplement_files/figure-docx/Figure10-1.png" id="37" name="Picture"/>
+                          <pic:cNvPicPr>
+                            <a:picLocks noChangeArrowheads="1" noChangeAspect="1"/>
+                          </pic:cNvPicPr>
+                        </pic:nvPicPr>
+                        <pic:blipFill>
+                          <a:blip r:embed="rId35"/>
+                          <a:stretch>
+                            <a:fillRect/>
+                          </a:stretch>
+                        </pic:blipFill>
+                        <pic:spPr bwMode="auto">
+                          <a:xfrm>
+                            <a:off x="0" y="0"/>
+                            <a:ext cx="5486400" cy="5064369"/>
+                          </a:xfrm>
+                          <a:prstGeom prst="rect">
+                            <a:avLst/>
+                          </a:prstGeom>
+                          <a:noFill/>
+                          <a:ln w="9525">
+                            <a:noFill/>
+                            <a:headEnd/>
+                            <a:tailEnd/>
+                          </a:ln>
+                        </pic:spPr>
+                      </pic:pic>
+                    </a:graphicData>
+                  </a:graphic>
+                </wp:inline>
+              </w:drawing>
+            </w:r>
+          </w:p>
+          <w:p>
+            <w:pPr>
+              <w:jc w:val="center"/>
+            </w:pPr>
+            <w:pPr>
+              <w:jc w:val="start"/>
+              <w:spacing w:before="200"/>
+              <w:pStyle w:val="ImageCaption"/>
+            </w:pPr>
+            <w:r>
+              <w:rPr>
+                <w:bCs/>
+                <w:b/>
+              </w:rPr>
+              <w:t xml:space="preserve">Figure 10.</w:t>
+            </w:r>
+            <w:r>
+              <w:t xml:space="preserve"> </w:t>
+            </w:r>
+            <w:r>
+              <w:t xml:space="preserve">Histograms for unpredictability in measures of perceived scarcity over time (coefficient of change).</w:t>
+            </w:r>
+          </w:p>
+        </w:tc>
+      </w:tr>
+    </w:tbl>
+    <w:p>
+      <w:pPr>
+        <w:pStyle w:val="BodyText"/>
+      </w:pPr>
+    </w:p>
+    <w:tbl>
+      <w:tblPr>
+        <w:tblStyle w:val="Table"/>
+        <w:tblW w:type="pct" w:w="5000"/>
+        <w:tblLook w:firstRow="0" w:lastRow="0" w:firstColumn="0" w:lastColumn="0" w:noHBand="0" w:noVBand="0" w:val="0000"/>
+      </w:tblPr>
+      <w:tblGrid>
+        <w:gridCol w:w="7920"/>
+      </w:tblGrid>
+      <w:tr>
+        <w:tc>
+          <w:tcPr/>
+          <w:p>
+            <w:pPr>
+              <w:pStyle w:val="Figure"/>
+              <w:jc w:val="center"/>
+            </w:pPr>
+            <w:r>
+              <w:drawing>
+                <wp:inline>
+                  <wp:extent cx="5486400" cy="5064369"/>
+                  <wp:effectExtent b="0" l="0" r="0" t="0"/>
+                  <wp:docPr descr="" title="" id="39" name="Picture"/>
+                  <a:graphic>
+                    <a:graphicData uri="http://schemas.openxmlformats.org/drawingml/2006/picture">
+                      <pic:pic>
+                        <pic:nvPicPr>
+                          <pic:cNvPr descr="supplement_files/figure-docx/Figure11-1.png" id="40" name="Picture"/>
+                          <pic:cNvPicPr>
+                            <a:picLocks noChangeArrowheads="1" noChangeAspect="1"/>
+                          </pic:cNvPicPr>
+                        </pic:nvPicPr>
+                        <pic:blipFill>
+                          <a:blip r:embed="rId38"/>
+                          <a:stretch>
+                            <a:fillRect/>
+                          </a:stretch>
+                        </pic:blipFill>
+                        <pic:spPr bwMode="auto">
+                          <a:xfrm>
+                            <a:off x="0" y="0"/>
+                            <a:ext cx="5486400" cy="5064369"/>
+                          </a:xfrm>
+                          <a:prstGeom prst="rect">
+                            <a:avLst/>
+                          </a:prstGeom>
+                          <a:noFill/>
+                          <a:ln w="9525">
+                            <a:noFill/>
+                            <a:headEnd/>
+                            <a:tailEnd/>
+                          </a:ln>
+                        </pic:spPr>
+                      </pic:pic>
+                    </a:graphicData>
+                  </a:graphic>
+                </wp:inline>
+              </w:drawing>
+            </w:r>
+          </w:p>
+          <w:p>
+            <w:pPr>
+              <w:jc w:val="center"/>
+            </w:pPr>
+            <w:pPr>
+              <w:jc w:val="start"/>
+              <w:spacing w:before="200"/>
+              <w:pStyle w:val="ImageCaption"/>
+            </w:pPr>
+            <w:r>
+              <w:rPr>
+                <w:bCs/>
+                <w:b/>
+              </w:rPr>
+              <w:t xml:space="preserve">Figure 11.</w:t>
+            </w:r>
+            <w:r>
+              <w:t xml:space="preserve"> </w:t>
+            </w:r>
+            <w:r>
+              <w:t xml:space="preserve">Histograms for unpredictability in the income-to-needs ratio over time (coefficient of change).</w:t>
+            </w:r>
+          </w:p>
+        </w:tc>
+      </w:tr>
+    </w:tbl>
+    <w:p>
+      <w:r>
+        <w:br w:type="page"/>
+      </w:r>
+    </w:p>
+    <w:bookmarkEnd w:id="41"/>
+    <w:bookmarkStart w:id="51" w:name="references"/>
+    <w:p>
+      <w:pPr>
+        <w:pStyle w:val="Heading1"/>
+      </w:pPr>
+      <w:r>
         <w:t xml:space="preserve">References</w:t>
       </w:r>
     </w:p>
-    <w:bookmarkStart w:id="30" w:name="refs"/>
-    <w:bookmarkStart w:id="23" w:name="ref-frankenhuis_2018"/>
+    <w:bookmarkStart w:id="50" w:name="refs"/>
+    <w:bookmarkStart w:id="43" w:name="ref-frankenhuis_2018"/>
     <w:p>
       <w:pPr>
         <w:pStyle w:val="Bibliography"/>
@@ -8333,7 +9098,7 @@
       <w:r>
         <w:t xml:space="preserve">(1), 18. https://doi.org/</w:t>
       </w:r>
-      <w:hyperlink r:id="rId22">
+      <w:hyperlink r:id="rId42">
         <w:r>
           <w:rPr>
             <w:rStyle w:val="Hyperlink"/>
@@ -8342,8 +9107,8 @@
         </w:r>
       </w:hyperlink>
     </w:p>
-    <w:bookmarkEnd w:id="23"/>
-    <w:bookmarkStart w:id="25" w:name="ref-frankenhuis_deVries_2020"/>
+    <w:bookmarkEnd w:id="43"/>
+    <w:bookmarkStart w:id="45" w:name="ref-frankenhuis_deVries_2020"/>
     <w:p>
       <w:pPr>
         <w:pStyle w:val="Bibliography"/>
@@ -8389,7 +9154,7 @@
       <w:r>
         <w:t xml:space="preserve">(4), e12835. https://doi.org/</w:t>
       </w:r>
-      <w:hyperlink r:id="rId24">
+      <w:hyperlink r:id="rId44">
         <w:r>
           <w:rPr>
             <w:rStyle w:val="Hyperlink"/>
@@ -8398,8 +9163,8 @@
         </w:r>
       </w:hyperlink>
     </w:p>
-    <w:bookmarkEnd w:id="25"/>
-    <w:bookmarkStart w:id="27" w:name="ref-mittal_2015"/>
+    <w:bookmarkEnd w:id="45"/>
+    <w:bookmarkStart w:id="47" w:name="ref-mittal_2015"/>
     <w:p>
       <w:pPr>
         <w:pStyle w:val="Bibliography"/>
@@ -8448,7 +9213,7 @@
       <w:r>
         <w:t xml:space="preserve"> </w:t>
       </w:r>
-      <w:hyperlink r:id="rId26">
+      <w:hyperlink r:id="rId46">
         <w:r>
           <w:rPr>
             <w:rStyle w:val="Hyperlink"/>
@@ -8457,8 +9222,8 @@
         </w:r>
       </w:hyperlink>
     </w:p>
-    <w:bookmarkEnd w:id="27"/>
-    <w:bookmarkStart w:id="29" w:name="ref-young_2018"/>
+    <w:bookmarkEnd w:id="47"/>
+    <w:bookmarkStart w:id="49" w:name="ref-young_2018"/>
     <w:p>
       <w:pPr>
         <w:pStyle w:val="Bibliography"/>
@@ -8507,7 +9272,7 @@
       <w:r>
         <w:t xml:space="preserve"> </w:t>
       </w:r>
-      <w:hyperlink r:id="rId28">
+      <w:hyperlink r:id="rId48">
         <w:r>
           <w:rPr>
             <w:rStyle w:val="Hyperlink"/>
@@ -8516,14 +9281,14 @@
         </w:r>
       </w:hyperlink>
     </w:p>
-    <w:bookmarkEnd w:id="29"/>
-    <w:bookmarkEnd w:id="30"/>
+    <w:bookmarkEnd w:id="49"/>
+    <w:bookmarkEnd w:id="50"/>
     <w:p>
       <w:r>
         <w:br w:type="page"/>
       </w:r>
     </w:p>
-    <w:bookmarkEnd w:id="31"/>
+    <w:bookmarkEnd w:id="51"/>
     <w:sectPr>
       <w:headerReference r:id="rId10" w:type="even"/>
       <w:headerReference r:id="rId9" w:type="default"/>

</xml_diff>

<commit_message>
updated supplemental materials with new non-preregistered analyses
</commit_message>
<xml_diff>
--- a/supplement/supplement.docx
+++ b/supplement/supplement.docx
@@ -8289,7 +8289,7 @@
       </w:r>
     </w:p>
     <w:bookmarkEnd w:id="21"/>
-    <w:bookmarkStart w:id="25" w:name="exploratory-analyses"/>
+    <w:bookmarkStart w:id="27" w:name="exploratory-analyses"/>
     <w:p>
       <w:pPr>
         <w:pStyle w:val="Heading1"/>
@@ -8303,24 +8303,39 @@
         <w:pStyle w:val="FirstParagraph"/>
       </w:pPr>
       <w:r>
-        <w:t xml:space="preserve">To contextualize our confirmatory (preregistered) findings, we conducted twoexploratory (non-preregistered) analyses.</w:t>
+        <w:t xml:space="preserve">To contextualize our confirmatory (preregistered) findings, we conducted three exploratory (non-preregistered) analyses.</w:t>
       </w:r>
       <w:r>
         <w:t xml:space="preserve"> </w:t>
       </w:r>
       <w:r>
-        <w:t xml:space="preserve">Below, we present the results of analyses exploring the associations between adversity and performance on the separate WM tasks using linear regression.</w:t>
+        <w:t xml:space="preserve">First, we explored associations between adversity and performance on the separate WM tasks using linear regression.</w:t>
       </w:r>
       <w:r>
         <w:t xml:space="preserve"> </w:t>
       </w:r>
       <w:r>
-        <w:t xml:space="preserve">The other exploratory analyses, which were based on alternative SEM specifications, are presented in the supplemental materials.</w:t>
+        <w:t xml:space="preserve">Second, we constrained regression paths in the SEM to zero, as an alternative to the equivalence tests.</w:t>
+      </w:r>
+      <w:r>
+        <w:t xml:space="preserve"> </w:t>
+      </w:r>
+      <w:r>
+        <w:t xml:space="preserve">Third, we computed Bayes Factors for the equivalence tests.</w:t>
+      </w:r>
+    </w:p>
+    <w:bookmarkStart w:id="25" w:name="linear-regression-analyses"/>
+    <w:p>
+      <w:pPr>
+        <w:pStyle w:val="Heading2"/>
+      </w:pPr>
+      <w:r>
+        <w:t xml:space="preserve">3.1 Linear regression analyses</w:t>
       </w:r>
     </w:p>
     <w:p>
       <w:pPr>
-        <w:pStyle w:val="BodyText"/>
+        <w:pStyle w:val="FirstParagraph"/>
       </w:pPr>
       <w:r>
         <w:t xml:space="preserve">We estimated a total of five linear regression models, one per WM task.</w:t>
@@ -8589,7 +8604,1337 @@
       </w:pPr>
     </w:p>
     <w:bookmarkEnd w:id="25"/>
-    <w:bookmarkStart w:id="41" w:name="histograms-of-independent-measures"/>
+    <w:bookmarkStart w:id="26" w:name="bayes-factors-for-equivalence-tests"/>
+    <w:p>
+      <w:pPr>
+        <w:pStyle w:val="Heading2"/>
+      </w:pPr>
+      <w:r>
+        <w:t xml:space="preserve">3.2 Bayes Factors for equivalence tests</w:t>
+      </w:r>
+    </w:p>
+    <w:p>
+      <w:pPr>
+        <w:pStyle w:val="FirstParagraph"/>
+      </w:pPr>
+      <w:r>
+        <w:t xml:space="preserve">We calculated Bayes factors for the preregistered equivalence tests using the</w:t>
+      </w:r>
+      <w:r>
+        <w:t xml:space="preserve"> </w:t>
+      </w:r>
+      <w:r>
+        <w:rPr>
+          <w:iCs/>
+          <w:i/>
+        </w:rPr>
+        <w:t xml:space="preserve">bain</w:t>
+      </w:r>
+      <w:r>
+        <w:t xml:space="preserve"> </w:t>
+      </w:r>
+      <w:r>
+        <w:t xml:space="preserve">package</w:t>
+      </w:r>
+      <w:r>
+        <w:t xml:space="preserve"> </w:t>
+      </w:r>
+      <w:r>
+        <w:t xml:space="preserve">(Hoijtink et al., 2019)</w:t>
+      </w:r>
+      <w:r>
+        <w:t xml:space="preserve">.</w:t>
+      </w:r>
+      <w:r>
+        <w:t xml:space="preserve"> </w:t>
+      </w:r>
+      <w:r>
+        <w:t xml:space="preserve">We evaluated evidence in favor of the hypothesis that the regression coefficients fell within the equivalence bounds (</w:t>
+      </w:r>
+      <m:oMath>
+        <m:r>
+          <m:t>β</m:t>
+        </m:r>
+      </m:oMath>
+      <w:r>
+        <w:t xml:space="preserve"> </w:t>
+      </w:r>
+      <w:r>
+        <w:t xml:space="preserve">≤ -0.1 and</w:t>
+      </w:r>
+      <w:r>
+        <w:t xml:space="preserve"> </w:t>
+      </w:r>
+      <m:oMath>
+        <m:r>
+          <m:t>β</m:t>
+        </m:r>
+      </m:oMath>
+      <w:r>
+        <w:t xml:space="preserve"> </w:t>
+      </w:r>
+      <w:r>
+        <w:t xml:space="preserve">≥ 0.1)</w:t>
+      </w:r>
+    </w:p>
+    <w:p>
+      <w:pPr>
+        <w:pStyle w:val="BodyText"/>
+      </w:pPr>
+      <w:r>
+        <w:t xml:space="preserve">Third, as a robustness check, we calculated Bayes factors for the preregistered equivalence tests using the</w:t>
+      </w:r>
+      <w:r>
+        <w:t xml:space="preserve"> </w:t>
+      </w:r>
+      <w:r>
+        <w:rPr>
+          <w:iCs/>
+          <w:i/>
+        </w:rPr>
+        <w:t xml:space="preserve">bain</w:t>
+      </w:r>
+      <w:r>
+        <w:t xml:space="preserve"> </w:t>
+      </w:r>
+      <w:r>
+        <w:t xml:space="preserve">package</w:t>
+      </w:r>
+      <w:r>
+        <w:t xml:space="preserve"> </w:t>
+      </w:r>
+      <w:r>
+        <w:t xml:space="preserve">(Hoijtink et al., 2019)</w:t>
+      </w:r>
+      <w:r>
+        <w:t xml:space="preserve">, in which we evaluated evidence in favor of the hypothesis that the effects fell within the equivalence bounds, relative to the hypothesis that the effects fell outside the equivalence bounds.</w:t>
+      </w:r>
+      <w:r>
+        <w:t xml:space="preserve"> </w:t>
+      </w:r>
+      <w:r>
+        <w:t xml:space="preserve">The results are summarized in Table S3.</w:t>
+      </w:r>
+      <w:r>
+        <w:t xml:space="preserve"> </w:t>
+      </w:r>
+      <w:r>
+        <w:t xml:space="preserve">For all but one association, the model comparisons showed at least strong evidence in favor of the hypothesis that the effects fell within the equivalence bounds (BF</w:t>
+      </w:r>
+      <w:r>
+        <w:rPr>
+          <w:vertAlign w:val="subscript"/>
+        </w:rPr>
+        <w:t xml:space="preserve">10</w:t>
+      </w:r>
+      <w:r>
+        <w:t xml:space="preserve"> </w:t>
+      </w:r>
+      <w:r>
+        <w:t xml:space="preserve">ranging between 5.5 and 158.9.</w:t>
+      </w:r>
+      <w:r>
+        <w:t xml:space="preserve"> </w:t>
+      </w:r>
+      <w:r>
+        <w:t xml:space="preserve">The only exception was the association between threat and WM capacity, for which we found moderate evidence for the hypothesis that the effect fell within the equivalence bounds (BF</w:t>
+      </w:r>
+      <w:r>
+        <w:rPr>
+          <w:vertAlign w:val="subscript"/>
+        </w:rPr>
+        <w:t xml:space="preserve">10</w:t>
+      </w:r>
+      <w:r>
+        <w:t xml:space="preserve"> </w:t>
+      </w:r>
+      <w:r>
+        <w:t xml:space="preserve">= .</w:t>
+      </w:r>
+      <w:r>
+        <w:t xml:space="preserve"> </w:t>
+      </w:r>
+      <w:r>
+        <w:t xml:space="preserve">Thus, these results were inconsistent with the preregistered frequentist equivalent tests.</w:t>
+      </w:r>
+    </w:p>
+    <w:tbl xmlns:w="http://schemas.openxmlformats.org/wordprocessingml/2006/main" xmlns:r="http://schemas.openxmlformats.org/officeDocument/2006/relationships" xmlns:w14="http://schemas.microsoft.com/office/word/2010/wordml" xmlns:wp="http://schemas.openxmlformats.org/drawingml/2006/wordprocessingDrawing" xmlns:a="http://schemas.openxmlformats.org/drawingml/2006/main" xmlns:pic="http://schemas.openxmlformats.org/drawingml/2006/picture">
+      <w:tblPr>
+        <w:tblLayout w:type="fixed"/>
+        <w:jc w:val="center"/>
+        <w:tblLook w:firstRow="1" w:lastRow="0" w:firstColumn="0" w:lastColumn="0" w:noHBand="0" w:noVBand="1"/>
+      </w:tblPr>
+      <w:tblGrid>
+        <w:gridCol w:w="4571"/>
+        <w:gridCol w:w="1080"/>
+      </w:tblGrid>
+      <w:tr>
+        <w:trPr>
+          <w:trHeight w:val="385" w:hRule="auto"/>
+          <w:tblHeader/>
+        </w:trPr>
+        header 1
+        <w:tc>
+          <w:tcPr>
+            <w:gridSpan w:val="2"/>
+            <w:tcBorders>
+              <w:bottom w:val="single" w:sz="6" w:space="0" w:color="666666"/>
+              <w:top w:val="none" w:sz="0" w:space="0" w:color="000000"/>
+              <w:left w:val="none" w:sz="0" w:space="0" w:color="000000"/>
+              <w:right w:val="none" w:sz="0" w:space="0" w:color="000000"/>
+            </w:tcBorders>
+            <w:shd w:val="clear" w:color="auto" w:fill="FFFFFF"/>
+            <w:tcMar>
+              <w:top w:w="0" w:type="dxa"/>
+              <w:bottom w:w="0" w:type="dxa"/>
+              <w:left w:w="0" w:type="dxa"/>
+              <w:right w:w="0" w:type="dxa"/>
+            </w:tcMar>
+            <w:vAlign w:val="center"/>
+          </w:tcPr>
+          <w:p>
+            <w:pPr>
+              <w:pStyle w:val="Normal"/>
+              <w:jc w:val="left"/>
+              <w:pBdr>
+                <w:bottom w:val="none" w:sz="0" w:space="0" w:color="000000"/>
+                <w:top w:val="none" w:sz="0" w:space="0" w:color="000000"/>
+                <w:left w:val="none" w:sz="0" w:space="0" w:color="000000"/>
+                <w:right w:val="none" w:sz="0" w:space="0" w:color="000000"/>
+              </w:pBdr>
+              <w:spacing w:after="20" w:before="20" w:line="240"/>
+              <w:ind w:left="20" w:right="20" w:firstLine="0" w:firstLineChars="0"/>
+            </w:pPr>
+            <w:r xmlns:w="http://schemas.openxmlformats.org/wordprocessingml/2006/main" xmlns:wp="http://schemas.openxmlformats.org/drawingml/2006/wordprocessingDrawing" xmlns:r="http://schemas.openxmlformats.org/officeDocument/2006/relationships" xmlns:w14="http://schemas.microsoft.com/office/word/2010/wordml">
+              <w:rPr>
+                <w:rFonts w:ascii="Times" w:hAnsi="Arial" w:eastAsia="Arial" w:cs="Arial"/>
+                <w:i w:val="false"/>
+                <w:b w:val="true"/>
+                <w:u w:val="none"/>
+                <w:sz w:val="20"/>
+                <w:szCs w:val="20"/>
+                <w:color w:val="000000"/>
+              </w:rPr>
+              <w:t xml:space="preserve">Table S3. </w:t>
+            </w:r>
+            <w:r xmlns:w="http://schemas.openxmlformats.org/wordprocessingml/2006/main" xmlns:wp="http://schemas.openxmlformats.org/drawingml/2006/wordprocessingDrawing" xmlns:r="http://schemas.openxmlformats.org/officeDocument/2006/relationships" xmlns:w14="http://schemas.microsoft.com/office/word/2010/wordml">
+              <w:rPr>
+                <w:rFonts w:ascii="Times" w:hAnsi="Arial" w:eastAsia="Arial" w:cs="Arial"/>
+                <w:i w:val="false"/>
+                <w:b w:val="false"/>
+                <w:u w:val="none"/>
+                <w:sz w:val="20"/>
+                <w:szCs w:val="20"/>
+                <w:color w:val="000000"/>
+              </w:rPr>
+              <w:t xml:space="preserve">Bayes Factors for practical equivalence tests.</w:t>
+            </w:r>
+          </w:p>
+        </w:tc>
+      </w:tr>
+      <w:tr>
+        <w:trPr>
+          <w:trHeight w:val="383" w:hRule="auto"/>
+          <w:tblHeader/>
+        </w:trPr>
+        header 2
+        <w:tc>
+          <w:tcPr>
+            <w:tcBorders>
+              <w:bottom w:val="single" w:sz="6" w:space="0" w:color="666666"/>
+              <w:top w:val="single" w:sz="6" w:space="0" w:color="666666"/>
+              <w:left w:val="none" w:sz="0" w:space="0" w:color="000000"/>
+              <w:right w:val="none" w:sz="0" w:space="0" w:color="000000"/>
+            </w:tcBorders>
+            <w:shd w:val="clear" w:color="auto" w:fill="FFFFFF"/>
+            <w:tcMar>
+              <w:top w:w="0" w:type="dxa"/>
+              <w:bottom w:w="0" w:type="dxa"/>
+              <w:left w:w="0" w:type="dxa"/>
+              <w:right w:w="0" w:type="dxa"/>
+            </w:tcMar>
+            <w:vAlign w:val="center"/>
+          </w:tcPr>
+          <w:p>
+            <w:pPr>
+              <w:pStyle w:val="Normal"/>
+              <w:jc w:val="left"/>
+              <w:pBdr>
+                <w:bottom w:val="none" w:sz="0" w:space="0" w:color="000000"/>
+                <w:top w:val="none" w:sz="0" w:space="0" w:color="000000"/>
+                <w:left w:val="none" w:sz="0" w:space="0" w:color="000000"/>
+                <w:right w:val="none" w:sz="0" w:space="0" w:color="000000"/>
+              </w:pBdr>
+              <w:spacing w:after="20" w:before="20" w:line="240"/>
+              <w:ind w:left="20" w:right="20" w:firstLine="0" w:firstLineChars="0"/>
+            </w:pPr>
+            <w:r xmlns:w="http://schemas.openxmlformats.org/wordprocessingml/2006/main" xmlns:wp="http://schemas.openxmlformats.org/drawingml/2006/wordprocessingDrawing" xmlns:r="http://schemas.openxmlformats.org/officeDocument/2006/relationships" xmlns:w14="http://schemas.microsoft.com/office/word/2010/wordml">
+              <w:rPr>
+                <w:rFonts w:ascii="Times" w:hAnsi="Arial" w:eastAsia="Arial" w:cs="Arial"/>
+                <w:i w:val="false"/>
+                <w:b w:val="false"/>
+                <w:u w:val="none"/>
+                <w:sz w:val="20"/>
+                <w:szCs w:val="20"/>
+                <w:color w:val="000000"/>
+              </w:rPr>
+              <w:t xml:space="preserve">Hypothesis</w:t>
+            </w:r>
+          </w:p>
+        </w:tc>
+        <w:tc>
+          <w:tcPr>
+            <w:tcBorders>
+              <w:bottom w:val="single" w:sz="6" w:space="0" w:color="666666"/>
+              <w:top w:val="single" w:sz="6" w:space="0" w:color="666666"/>
+              <w:left w:val="none" w:sz="0" w:space="0" w:color="000000"/>
+              <w:right w:val="none" w:sz="0" w:space="0" w:color="000000"/>
+            </w:tcBorders>
+            <w:shd w:val="clear" w:color="auto" w:fill="FFFFFF"/>
+            <w:tcMar>
+              <w:top w:w="0" w:type="dxa"/>
+              <w:bottom w:w="0" w:type="dxa"/>
+              <w:left w:w="0" w:type="dxa"/>
+              <w:right w:w="0" w:type="dxa"/>
+            </w:tcMar>
+            <w:vAlign w:val="center"/>
+          </w:tcPr>
+          <w:p>
+            <w:pPr>
+              <w:pStyle w:val="Normal"/>
+              <w:jc w:val="right"/>
+              <w:pBdr>
+                <w:bottom w:val="none" w:sz="0" w:space="0" w:color="000000"/>
+                <w:top w:val="none" w:sz="0" w:space="0" w:color="000000"/>
+                <w:left w:val="none" w:sz="0" w:space="0" w:color="000000"/>
+                <w:right w:val="none" w:sz="0" w:space="0" w:color="000000"/>
+              </w:pBdr>
+              <w:spacing w:after="20" w:before="20" w:line="240"/>
+              <w:ind w:left="20" w:right="20" w:firstLine="0" w:firstLineChars="0"/>
+            </w:pPr>
+            <w:r xmlns:w="http://schemas.openxmlformats.org/wordprocessingml/2006/main" xmlns:wp="http://schemas.openxmlformats.org/drawingml/2006/wordprocessingDrawing" xmlns:r="http://schemas.openxmlformats.org/officeDocument/2006/relationships" xmlns:w14="http://schemas.microsoft.com/office/word/2010/wordml">
+              <w:rPr>
+                <w:rFonts w:ascii="Times" w:hAnsi="Arial" w:eastAsia="Arial" w:cs="Arial"/>
+                <w:i w:val="false"/>
+                <w:b w:val="false"/>
+                <w:u w:val="none"/>
+                <w:sz w:val="20"/>
+                <w:szCs w:val="20"/>
+                <w:color w:val="000000"/>
+              </w:rPr>
+              <w:t xml:space="preserve">BF</w:t>
+            </w:r>
+            <w:r xmlns:w="http://schemas.openxmlformats.org/wordprocessingml/2006/main" xmlns:wp="http://schemas.openxmlformats.org/drawingml/2006/wordprocessingDrawing" xmlns:r="http://schemas.openxmlformats.org/officeDocument/2006/relationships" xmlns:w14="http://schemas.microsoft.com/office/word/2010/wordml">
+              <w:rPr>
+                <w:rFonts w:ascii="Times" w:hAnsi="Arial" w:eastAsia="Arial" w:cs="Arial"/>
+                <w:i w:val="false"/>
+                <w:b w:val="false"/>
+                <w:u w:val="none"/>
+                <w:vertAlign w:val="subscript"/>
+                <w:sz w:val="20"/>
+                <w:szCs w:val="20"/>
+                <w:color w:val="000000"/>
+              </w:rPr>
+              <w:t xml:space="preserve">10</w:t>
+            </w:r>
+          </w:p>
+        </w:tc>
+      </w:tr>
+      <w:tr>
+        <w:trPr>
+          <w:trHeight w:val="385" w:hRule="auto"/>
+        </w:trPr>
+        body 1
+        <w:tc>
+          <w:tcPr>
+            <w:tcBorders>
+              <w:bottom w:val="none" w:sz="0" w:space="0" w:color="000000"/>
+              <w:top w:val="single" w:sz="6" w:space="0" w:color="666666"/>
+              <w:left w:val="none" w:sz="0" w:space="0" w:color="000000"/>
+              <w:right w:val="none" w:sz="0" w:space="0" w:color="000000"/>
+            </w:tcBorders>
+            <w:shd w:val="clear" w:color="auto" w:fill="FFFFFF"/>
+            <w:tcMar>
+              <w:top w:w="0" w:type="dxa"/>
+              <w:bottom w:w="0" w:type="dxa"/>
+              <w:left w:w="0" w:type="dxa"/>
+              <w:right w:w="0" w:type="dxa"/>
+            </w:tcMar>
+            <w:vAlign w:val="center"/>
+          </w:tcPr>
+          <w:p>
+            <w:pPr>
+              <w:pStyle w:val="Normal"/>
+              <w:jc w:val="left"/>
+              <w:pBdr>
+                <w:bottom w:val="none" w:sz="0" w:space="0" w:color="000000"/>
+                <w:top w:val="none" w:sz="0" w:space="0" w:color="000000"/>
+                <w:left w:val="none" w:sz="0" w:space="0" w:color="000000"/>
+                <w:right w:val="none" w:sz="0" w:space="0" w:color="000000"/>
+              </w:pBdr>
+              <w:spacing w:after="20" w:before="20" w:line="240"/>
+              <w:ind w:left="20" w:right="20" w:firstLine="0" w:firstLineChars="0"/>
+            </w:pPr>
+            <w:r xmlns:w="http://schemas.openxmlformats.org/wordprocessingml/2006/main" xmlns:wp="http://schemas.openxmlformats.org/drawingml/2006/wordprocessingDrawing" xmlns:r="http://schemas.openxmlformats.org/officeDocument/2006/relationships" xmlns:w14="http://schemas.microsoft.com/office/word/2010/wordml">
+              <w:rPr>
+                <w:rFonts w:ascii="Times" w:hAnsi="Arial" w:eastAsia="Arial" w:cs="Arial"/>
+                <w:i w:val="false"/>
+                <w:b w:val="false"/>
+                <w:u w:val="none"/>
+                <w:sz w:val="20"/>
+                <w:szCs w:val="20"/>
+                <w:color w:val="000000"/>
+              </w:rPr>
+              <w:t xml:space="preserve">-0.1 &lt; (WM capacity ~ INR CV) &lt; 0.1</w:t>
+            </w:r>
+          </w:p>
+        </w:tc>
+        <w:tc>
+          <w:tcPr>
+            <w:tcBorders>
+              <w:bottom w:val="none" w:sz="0" w:space="0" w:color="000000"/>
+              <w:top w:val="single" w:sz="6" w:space="0" w:color="666666"/>
+              <w:left w:val="none" w:sz="0" w:space="0" w:color="000000"/>
+              <w:right w:val="none" w:sz="0" w:space="0" w:color="000000"/>
+            </w:tcBorders>
+            <w:shd w:val="clear" w:color="auto" w:fill="FFFFFF"/>
+            <w:tcMar>
+              <w:top w:w="0" w:type="dxa"/>
+              <w:bottom w:w="0" w:type="dxa"/>
+              <w:left w:w="0" w:type="dxa"/>
+              <w:right w:w="0" w:type="dxa"/>
+            </w:tcMar>
+            <w:vAlign w:val="center"/>
+          </w:tcPr>
+          <w:p>
+            <w:pPr>
+              <w:pStyle w:val="Normal"/>
+              <w:jc w:val="right"/>
+              <w:pBdr>
+                <w:bottom w:val="none" w:sz="0" w:space="0" w:color="000000"/>
+                <w:top w:val="none" w:sz="0" w:space="0" w:color="000000"/>
+                <w:left w:val="none" w:sz="0" w:space="0" w:color="000000"/>
+                <w:right w:val="none" w:sz="0" w:space="0" w:color="000000"/>
+              </w:pBdr>
+              <w:spacing w:after="20" w:before="20" w:line="240"/>
+              <w:ind w:left="20" w:right="20" w:firstLine="0" w:firstLineChars="0"/>
+            </w:pPr>
+            <w:r xmlns:w="http://schemas.openxmlformats.org/wordprocessingml/2006/main" xmlns:wp="http://schemas.openxmlformats.org/drawingml/2006/wordprocessingDrawing" xmlns:r="http://schemas.openxmlformats.org/officeDocument/2006/relationships" xmlns:w14="http://schemas.microsoft.com/office/word/2010/wordml">
+              <w:rPr>
+                <w:rFonts w:ascii="Times" w:hAnsi="Arial" w:eastAsia="Arial" w:cs="Arial"/>
+                <w:i w:val="false"/>
+                <w:b w:val="false"/>
+                <w:u w:val="none"/>
+                <w:sz w:val="20"/>
+                <w:szCs w:val="20"/>
+                <w:color w:val="000000"/>
+              </w:rPr>
+              <w:t xml:space="preserve">31.6</w:t>
+            </w:r>
+          </w:p>
+        </w:tc>
+      </w:tr>
+      <w:tr>
+        <w:trPr>
+          <w:trHeight w:val="385" w:hRule="auto"/>
+        </w:trPr>
+        body 2
+        <w:tc>
+          <w:tcPr>
+            <w:tcBorders>
+              <w:bottom w:val="none" w:sz="0" w:space="0" w:color="000000"/>
+              <w:top w:val="none" w:sz="0" w:space="0" w:color="000000"/>
+              <w:left w:val="none" w:sz="0" w:space="0" w:color="000000"/>
+              <w:right w:val="none" w:sz="0" w:space="0" w:color="000000"/>
+            </w:tcBorders>
+            <w:shd w:val="clear" w:color="auto" w:fill="FFFFFF"/>
+            <w:tcMar>
+              <w:top w:w="0" w:type="dxa"/>
+              <w:bottom w:w="0" w:type="dxa"/>
+              <w:left w:w="0" w:type="dxa"/>
+              <w:right w:w="0" w:type="dxa"/>
+            </w:tcMar>
+            <w:vAlign w:val="center"/>
+          </w:tcPr>
+          <w:p>
+            <w:pPr>
+              <w:pStyle w:val="Normal"/>
+              <w:jc w:val="left"/>
+              <w:pBdr>
+                <w:bottom w:val="none" w:sz="0" w:space="0" w:color="000000"/>
+                <w:top w:val="none" w:sz="0" w:space="0" w:color="000000"/>
+                <w:left w:val="none" w:sz="0" w:space="0" w:color="000000"/>
+                <w:right w:val="none" w:sz="0" w:space="0" w:color="000000"/>
+              </w:pBdr>
+              <w:spacing w:after="20" w:before="20" w:line="240"/>
+              <w:ind w:left="20" w:right="20" w:firstLine="0" w:firstLineChars="0"/>
+            </w:pPr>
+            <w:r xmlns:w="http://schemas.openxmlformats.org/wordprocessingml/2006/main" xmlns:wp="http://schemas.openxmlformats.org/drawingml/2006/wordprocessingDrawing" xmlns:r="http://schemas.openxmlformats.org/officeDocument/2006/relationships" xmlns:w14="http://schemas.microsoft.com/office/word/2010/wordml">
+              <w:rPr>
+                <w:rFonts w:ascii="Times" w:hAnsi="Arial" w:eastAsia="Arial" w:cs="Arial"/>
+                <w:i w:val="false"/>
+                <w:b w:val="false"/>
+                <w:u w:val="none"/>
+                <w:sz w:val="20"/>
+                <w:szCs w:val="20"/>
+                <w:color w:val="000000"/>
+              </w:rPr>
+              <w:t xml:space="preserve">-0.1 &lt; (WM capacity ~ INR mean) &lt; 0.1</w:t>
+            </w:r>
+          </w:p>
+        </w:tc>
+        <w:tc>
+          <w:tcPr>
+            <w:tcBorders>
+              <w:bottom w:val="none" w:sz="0" w:space="0" w:color="000000"/>
+              <w:top w:val="none" w:sz="0" w:space="0" w:color="000000"/>
+              <w:left w:val="none" w:sz="0" w:space="0" w:color="000000"/>
+              <w:right w:val="none" w:sz="0" w:space="0" w:color="000000"/>
+            </w:tcBorders>
+            <w:shd w:val="clear" w:color="auto" w:fill="FFFFFF"/>
+            <w:tcMar>
+              <w:top w:w="0" w:type="dxa"/>
+              <w:bottom w:w="0" w:type="dxa"/>
+              <w:left w:w="0" w:type="dxa"/>
+              <w:right w:w="0" w:type="dxa"/>
+            </w:tcMar>
+            <w:vAlign w:val="center"/>
+          </w:tcPr>
+          <w:p>
+            <w:pPr>
+              <w:pStyle w:val="Normal"/>
+              <w:jc w:val="right"/>
+              <w:pBdr>
+                <w:bottom w:val="none" w:sz="0" w:space="0" w:color="000000"/>
+                <w:top w:val="none" w:sz="0" w:space="0" w:color="000000"/>
+                <w:left w:val="none" w:sz="0" w:space="0" w:color="000000"/>
+                <w:right w:val="none" w:sz="0" w:space="0" w:color="000000"/>
+              </w:pBdr>
+              <w:spacing w:after="20" w:before="20" w:line="240"/>
+              <w:ind w:left="20" w:right="20" w:firstLine="0" w:firstLineChars="0"/>
+            </w:pPr>
+            <w:r xmlns:w="http://schemas.openxmlformats.org/wordprocessingml/2006/main" xmlns:wp="http://schemas.openxmlformats.org/drawingml/2006/wordprocessingDrawing" xmlns:r="http://schemas.openxmlformats.org/officeDocument/2006/relationships" xmlns:w14="http://schemas.microsoft.com/office/word/2010/wordml">
+              <w:rPr>
+                <w:rFonts w:ascii="Times" w:hAnsi="Arial" w:eastAsia="Arial" w:cs="Arial"/>
+                <w:i w:val="false"/>
+                <w:b w:val="false"/>
+                <w:u w:val="none"/>
+                <w:sz w:val="20"/>
+                <w:szCs w:val="20"/>
+                <w:color w:val="000000"/>
+              </w:rPr>
+              <w:t xml:space="preserve">84.3</w:t>
+            </w:r>
+          </w:p>
+        </w:tc>
+      </w:tr>
+      <w:tr>
+        <w:trPr>
+          <w:trHeight w:val="385" w:hRule="auto"/>
+        </w:trPr>
+        body 3
+        <w:tc>
+          <w:tcPr>
+            <w:tcBorders>
+              <w:bottom w:val="none" w:sz="0" w:space="0" w:color="000000"/>
+              <w:top w:val="none" w:sz="0" w:space="0" w:color="000000"/>
+              <w:left w:val="none" w:sz="0" w:space="0" w:color="000000"/>
+              <w:right w:val="none" w:sz="0" w:space="0" w:color="000000"/>
+            </w:tcBorders>
+            <w:shd w:val="clear" w:color="auto" w:fill="FFFFFF"/>
+            <w:tcMar>
+              <w:top w:w="0" w:type="dxa"/>
+              <w:bottom w:w="0" w:type="dxa"/>
+              <w:left w:w="0" w:type="dxa"/>
+              <w:right w:w="0" w:type="dxa"/>
+            </w:tcMar>
+            <w:vAlign w:val="center"/>
+          </w:tcPr>
+          <w:p>
+            <w:pPr>
+              <w:pStyle w:val="Normal"/>
+              <w:jc w:val="left"/>
+              <w:pBdr>
+                <w:bottom w:val="none" w:sz="0" w:space="0" w:color="000000"/>
+                <w:top w:val="none" w:sz="0" w:space="0" w:color="000000"/>
+                <w:left w:val="none" w:sz="0" w:space="0" w:color="000000"/>
+                <w:right w:val="none" w:sz="0" w:space="0" w:color="000000"/>
+              </w:pBdr>
+              <w:spacing w:after="20" w:before="20" w:line="240"/>
+              <w:ind w:left="20" w:right="20" w:firstLine="0" w:firstLineChars="0"/>
+            </w:pPr>
+            <w:r xmlns:w="http://schemas.openxmlformats.org/wordprocessingml/2006/main" xmlns:wp="http://schemas.openxmlformats.org/drawingml/2006/wordprocessingDrawing" xmlns:r="http://schemas.openxmlformats.org/officeDocument/2006/relationships" xmlns:w14="http://schemas.microsoft.com/office/word/2010/wordml">
+              <w:rPr>
+                <w:rFonts w:ascii="Times" w:hAnsi="Arial" w:eastAsia="Arial" w:cs="Arial"/>
+                <w:i w:val="false"/>
+                <w:b w:val="false"/>
+                <w:u w:val="none"/>
+                <w:sz w:val="20"/>
+                <w:szCs w:val="20"/>
+                <w:color w:val="000000"/>
+              </w:rPr>
+              <w:t xml:space="preserve">-0.1 &lt; (WM capacity ~ Perc. scarcity CV) &lt; 0.1</w:t>
+            </w:r>
+          </w:p>
+        </w:tc>
+        <w:tc>
+          <w:tcPr>
+            <w:tcBorders>
+              <w:bottom w:val="none" w:sz="0" w:space="0" w:color="000000"/>
+              <w:top w:val="none" w:sz="0" w:space="0" w:color="000000"/>
+              <w:left w:val="none" w:sz="0" w:space="0" w:color="000000"/>
+              <w:right w:val="none" w:sz="0" w:space="0" w:color="000000"/>
+            </w:tcBorders>
+            <w:shd w:val="clear" w:color="auto" w:fill="FFFFFF"/>
+            <w:tcMar>
+              <w:top w:w="0" w:type="dxa"/>
+              <w:bottom w:w="0" w:type="dxa"/>
+              <w:left w:w="0" w:type="dxa"/>
+              <w:right w:w="0" w:type="dxa"/>
+            </w:tcMar>
+            <w:vAlign w:val="center"/>
+          </w:tcPr>
+          <w:p>
+            <w:pPr>
+              <w:pStyle w:val="Normal"/>
+              <w:jc w:val="right"/>
+              <w:pBdr>
+                <w:bottom w:val="none" w:sz="0" w:space="0" w:color="000000"/>
+                <w:top w:val="none" w:sz="0" w:space="0" w:color="000000"/>
+                <w:left w:val="none" w:sz="0" w:space="0" w:color="000000"/>
+                <w:right w:val="none" w:sz="0" w:space="0" w:color="000000"/>
+              </w:pBdr>
+              <w:spacing w:after="20" w:before="20" w:line="240"/>
+              <w:ind w:left="20" w:right="20" w:firstLine="0" w:firstLineChars="0"/>
+            </w:pPr>
+            <w:r xmlns:w="http://schemas.openxmlformats.org/wordprocessingml/2006/main" xmlns:wp="http://schemas.openxmlformats.org/drawingml/2006/wordprocessingDrawing" xmlns:r="http://schemas.openxmlformats.org/officeDocument/2006/relationships" xmlns:w14="http://schemas.microsoft.com/office/word/2010/wordml">
+              <w:rPr>
+                <w:rFonts w:ascii="Times" w:hAnsi="Arial" w:eastAsia="Arial" w:cs="Arial"/>
+                <w:i w:val="false"/>
+                <w:b w:val="false"/>
+                <w:u w:val="none"/>
+                <w:sz w:val="20"/>
+                <w:szCs w:val="20"/>
+                <w:color w:val="000000"/>
+              </w:rPr>
+              <w:t xml:space="preserve">158.9</w:t>
+            </w:r>
+          </w:p>
+        </w:tc>
+      </w:tr>
+      <w:tr>
+        <w:trPr>
+          <w:trHeight w:val="385" w:hRule="auto"/>
+        </w:trPr>
+        body 4
+        <w:tc>
+          <w:tcPr>
+            <w:tcBorders>
+              <w:bottom w:val="none" w:sz="0" w:space="0" w:color="000000"/>
+              <w:top w:val="none" w:sz="0" w:space="0" w:color="000000"/>
+              <w:left w:val="none" w:sz="0" w:space="0" w:color="000000"/>
+              <w:right w:val="none" w:sz="0" w:space="0" w:color="000000"/>
+            </w:tcBorders>
+            <w:shd w:val="clear" w:color="auto" w:fill="FFFFFF"/>
+            <w:tcMar>
+              <w:top w:w="0" w:type="dxa"/>
+              <w:bottom w:w="0" w:type="dxa"/>
+              <w:left w:w="0" w:type="dxa"/>
+              <w:right w:w="0" w:type="dxa"/>
+            </w:tcMar>
+            <w:vAlign w:val="center"/>
+          </w:tcPr>
+          <w:p>
+            <w:pPr>
+              <w:pStyle w:val="Normal"/>
+              <w:jc w:val="left"/>
+              <w:pBdr>
+                <w:bottom w:val="none" w:sz="0" w:space="0" w:color="000000"/>
+                <w:top w:val="none" w:sz="0" w:space="0" w:color="000000"/>
+                <w:left w:val="none" w:sz="0" w:space="0" w:color="000000"/>
+                <w:right w:val="none" w:sz="0" w:space="0" w:color="000000"/>
+              </w:pBdr>
+              <w:spacing w:after="20" w:before="20" w:line="240"/>
+              <w:ind w:left="20" w:right="20" w:firstLine="0" w:firstLineChars="0"/>
+            </w:pPr>
+            <w:r xmlns:w="http://schemas.openxmlformats.org/wordprocessingml/2006/main" xmlns:wp="http://schemas.openxmlformats.org/drawingml/2006/wordprocessingDrawing" xmlns:r="http://schemas.openxmlformats.org/officeDocument/2006/relationships" xmlns:w14="http://schemas.microsoft.com/office/word/2010/wordml">
+              <w:rPr>
+                <w:rFonts w:ascii="Times" w:hAnsi="Arial" w:eastAsia="Arial" w:cs="Arial"/>
+                <w:i w:val="false"/>
+                <w:b w:val="false"/>
+                <w:u w:val="none"/>
+                <w:sz w:val="20"/>
+                <w:szCs w:val="20"/>
+                <w:color w:val="000000"/>
+              </w:rPr>
+              <w:t xml:space="preserve">-0.1 &lt; (WM capacity ~ Perc. scarcity mean) &lt; 0.1</w:t>
+            </w:r>
+          </w:p>
+        </w:tc>
+        <w:tc>
+          <w:tcPr>
+            <w:tcBorders>
+              <w:bottom w:val="none" w:sz="0" w:space="0" w:color="000000"/>
+              <w:top w:val="none" w:sz="0" w:space="0" w:color="000000"/>
+              <w:left w:val="none" w:sz="0" w:space="0" w:color="000000"/>
+              <w:right w:val="none" w:sz="0" w:space="0" w:color="000000"/>
+            </w:tcBorders>
+            <w:shd w:val="clear" w:color="auto" w:fill="FFFFFF"/>
+            <w:tcMar>
+              <w:top w:w="0" w:type="dxa"/>
+              <w:bottom w:w="0" w:type="dxa"/>
+              <w:left w:w="0" w:type="dxa"/>
+              <w:right w:w="0" w:type="dxa"/>
+            </w:tcMar>
+            <w:vAlign w:val="center"/>
+          </w:tcPr>
+          <w:p>
+            <w:pPr>
+              <w:pStyle w:val="Normal"/>
+              <w:jc w:val="right"/>
+              <w:pBdr>
+                <w:bottom w:val="none" w:sz="0" w:space="0" w:color="000000"/>
+                <w:top w:val="none" w:sz="0" w:space="0" w:color="000000"/>
+                <w:left w:val="none" w:sz="0" w:space="0" w:color="000000"/>
+                <w:right w:val="none" w:sz="0" w:space="0" w:color="000000"/>
+              </w:pBdr>
+              <w:spacing w:after="20" w:before="20" w:line="240"/>
+              <w:ind w:left="20" w:right="20" w:firstLine="0" w:firstLineChars="0"/>
+            </w:pPr>
+            <w:r xmlns:w="http://schemas.openxmlformats.org/wordprocessingml/2006/main" xmlns:wp="http://schemas.openxmlformats.org/drawingml/2006/wordprocessingDrawing" xmlns:r="http://schemas.openxmlformats.org/officeDocument/2006/relationships" xmlns:w14="http://schemas.microsoft.com/office/word/2010/wordml">
+              <w:rPr>
+                <w:rFonts w:ascii="Times" w:hAnsi="Arial" w:eastAsia="Arial" w:cs="Arial"/>
+                <w:i w:val="false"/>
+                <w:b w:val="false"/>
+                <w:u w:val="none"/>
+                <w:sz w:val="20"/>
+                <w:szCs w:val="20"/>
+                <w:color w:val="000000"/>
+              </w:rPr>
+              <w:t xml:space="preserve">37.7</w:t>
+            </w:r>
+          </w:p>
+        </w:tc>
+      </w:tr>
+      <w:tr>
+        <w:trPr>
+          <w:trHeight w:val="385" w:hRule="auto"/>
+        </w:trPr>
+        body 5
+        <w:tc>
+          <w:tcPr>
+            <w:tcBorders>
+              <w:bottom w:val="none" w:sz="0" w:space="0" w:color="000000"/>
+              <w:top w:val="none" w:sz="0" w:space="0" w:color="000000"/>
+              <w:left w:val="none" w:sz="0" w:space="0" w:color="000000"/>
+              <w:right w:val="none" w:sz="0" w:space="0" w:color="000000"/>
+            </w:tcBorders>
+            <w:shd w:val="clear" w:color="auto" w:fill="FFFFFF"/>
+            <w:tcMar>
+              <w:top w:w="0" w:type="dxa"/>
+              <w:bottom w:w="0" w:type="dxa"/>
+              <w:left w:w="0" w:type="dxa"/>
+              <w:right w:w="0" w:type="dxa"/>
+            </w:tcMar>
+            <w:vAlign w:val="center"/>
+          </w:tcPr>
+          <w:p>
+            <w:pPr>
+              <w:pStyle w:val="Normal"/>
+              <w:jc w:val="left"/>
+              <w:pBdr>
+                <w:bottom w:val="none" w:sz="0" w:space="0" w:color="000000"/>
+                <w:top w:val="none" w:sz="0" w:space="0" w:color="000000"/>
+                <w:left w:val="none" w:sz="0" w:space="0" w:color="000000"/>
+                <w:right w:val="none" w:sz="0" w:space="0" w:color="000000"/>
+              </w:pBdr>
+              <w:spacing w:after="20" w:before="20" w:line="240"/>
+              <w:ind w:left="20" w:right="20" w:firstLine="0" w:firstLineChars="0"/>
+            </w:pPr>
+            <w:r xmlns:w="http://schemas.openxmlformats.org/wordprocessingml/2006/main" xmlns:wp="http://schemas.openxmlformats.org/drawingml/2006/wordprocessingDrawing" xmlns:r="http://schemas.openxmlformats.org/officeDocument/2006/relationships" xmlns:w14="http://schemas.microsoft.com/office/word/2010/wordml">
+              <w:rPr>
+                <w:rFonts w:ascii="Times" w:hAnsi="Arial" w:eastAsia="Arial" w:cs="Arial"/>
+                <w:i w:val="false"/>
+                <w:b w:val="false"/>
+                <w:u w:val="none"/>
+                <w:sz w:val="20"/>
+                <w:szCs w:val="20"/>
+                <w:color w:val="000000"/>
+              </w:rPr>
+              <w:t xml:space="preserve">-0.1 &lt; (WM capacity ~ Threat) &lt; 0.1</w:t>
+            </w:r>
+          </w:p>
+        </w:tc>
+        <w:tc>
+          <w:tcPr>
+            <w:tcBorders>
+              <w:bottom w:val="none" w:sz="0" w:space="0" w:color="000000"/>
+              <w:top w:val="none" w:sz="0" w:space="0" w:color="000000"/>
+              <w:left w:val="none" w:sz="0" w:space="0" w:color="000000"/>
+              <w:right w:val="none" w:sz="0" w:space="0" w:color="000000"/>
+            </w:tcBorders>
+            <w:shd w:val="clear" w:color="auto" w:fill="FFFFFF"/>
+            <w:tcMar>
+              <w:top w:w="0" w:type="dxa"/>
+              <w:bottom w:w="0" w:type="dxa"/>
+              <w:left w:w="0" w:type="dxa"/>
+              <w:right w:w="0" w:type="dxa"/>
+            </w:tcMar>
+            <w:vAlign w:val="center"/>
+          </w:tcPr>
+          <w:p>
+            <w:pPr>
+              <w:pStyle w:val="Normal"/>
+              <w:jc w:val="right"/>
+              <w:pBdr>
+                <w:bottom w:val="none" w:sz="0" w:space="0" w:color="000000"/>
+                <w:top w:val="none" w:sz="0" w:space="0" w:color="000000"/>
+                <w:left w:val="none" w:sz="0" w:space="0" w:color="000000"/>
+                <w:right w:val="none" w:sz="0" w:space="0" w:color="000000"/>
+              </w:pBdr>
+              <w:spacing w:after="20" w:before="20" w:line="240"/>
+              <w:ind w:left="20" w:right="20" w:firstLine="0" w:firstLineChars="0"/>
+            </w:pPr>
+            <w:r xmlns:w="http://schemas.openxmlformats.org/wordprocessingml/2006/main" xmlns:wp="http://schemas.openxmlformats.org/drawingml/2006/wordprocessingDrawing" xmlns:r="http://schemas.openxmlformats.org/officeDocument/2006/relationships" xmlns:w14="http://schemas.microsoft.com/office/word/2010/wordml">
+              <w:rPr>
+                <w:rFonts w:ascii="Times" w:hAnsi="Arial" w:eastAsia="Arial" w:cs="Arial"/>
+                <w:i w:val="false"/>
+                <w:b w:val="false"/>
+                <w:u w:val="none"/>
+                <w:sz w:val="20"/>
+                <w:szCs w:val="20"/>
+                <w:color w:val="000000"/>
+              </w:rPr>
+              <w:t xml:space="preserve">5.5</w:t>
+            </w:r>
+          </w:p>
+        </w:tc>
+      </w:tr>
+      <w:tr>
+        <w:trPr>
+          <w:trHeight w:val="385" w:hRule="auto"/>
+        </w:trPr>
+        body 6
+        <w:tc>
+          <w:tcPr>
+            <w:tcBorders>
+              <w:bottom w:val="none" w:sz="0" w:space="0" w:color="000000"/>
+              <w:top w:val="none" w:sz="0" w:space="0" w:color="000000"/>
+              <w:left w:val="none" w:sz="0" w:space="0" w:color="000000"/>
+              <w:right w:val="none" w:sz="0" w:space="0" w:color="000000"/>
+            </w:tcBorders>
+            <w:shd w:val="clear" w:color="auto" w:fill="FFFFFF"/>
+            <w:tcMar>
+              <w:top w:w="0" w:type="dxa"/>
+              <w:bottom w:w="0" w:type="dxa"/>
+              <w:left w:w="0" w:type="dxa"/>
+              <w:right w:w="0" w:type="dxa"/>
+            </w:tcMar>
+            <w:vAlign w:val="center"/>
+          </w:tcPr>
+          <w:p>
+            <w:pPr>
+              <w:pStyle w:val="Normal"/>
+              <w:jc w:val="left"/>
+              <w:pBdr>
+                <w:bottom w:val="none" w:sz="0" w:space="0" w:color="000000"/>
+                <w:top w:val="none" w:sz="0" w:space="0" w:color="000000"/>
+                <w:left w:val="none" w:sz="0" w:space="0" w:color="000000"/>
+                <w:right w:val="none" w:sz="0" w:space="0" w:color="000000"/>
+              </w:pBdr>
+              <w:spacing w:after="20" w:before="20" w:line="240"/>
+              <w:ind w:left="20" w:right="20" w:firstLine="0" w:firstLineChars="0"/>
+            </w:pPr>
+            <w:r xmlns:w="http://schemas.openxmlformats.org/wordprocessingml/2006/main" xmlns:wp="http://schemas.openxmlformats.org/drawingml/2006/wordprocessingDrawing" xmlns:r="http://schemas.openxmlformats.org/officeDocument/2006/relationships" xmlns:w14="http://schemas.microsoft.com/office/word/2010/wordml">
+              <w:rPr>
+                <w:rFonts w:ascii="Times" w:hAnsi="Arial" w:eastAsia="Arial" w:cs="Arial"/>
+                <w:i w:val="false"/>
+                <w:b w:val="false"/>
+                <w:u w:val="none"/>
+                <w:sz w:val="20"/>
+                <w:szCs w:val="20"/>
+                <w:color w:val="000000"/>
+              </w:rPr>
+              <w:t xml:space="preserve">-0.1 &lt; (WM updating ~ INR CV) &lt; 0.1</w:t>
+            </w:r>
+          </w:p>
+        </w:tc>
+        <w:tc>
+          <w:tcPr>
+            <w:tcBorders>
+              <w:bottom w:val="none" w:sz="0" w:space="0" w:color="000000"/>
+              <w:top w:val="none" w:sz="0" w:space="0" w:color="000000"/>
+              <w:left w:val="none" w:sz="0" w:space="0" w:color="000000"/>
+              <w:right w:val="none" w:sz="0" w:space="0" w:color="000000"/>
+            </w:tcBorders>
+            <w:shd w:val="clear" w:color="auto" w:fill="FFFFFF"/>
+            <w:tcMar>
+              <w:top w:w="0" w:type="dxa"/>
+              <w:bottom w:w="0" w:type="dxa"/>
+              <w:left w:w="0" w:type="dxa"/>
+              <w:right w:w="0" w:type="dxa"/>
+            </w:tcMar>
+            <w:vAlign w:val="center"/>
+          </w:tcPr>
+          <w:p>
+            <w:pPr>
+              <w:pStyle w:val="Normal"/>
+              <w:jc w:val="right"/>
+              <w:pBdr>
+                <w:bottom w:val="none" w:sz="0" w:space="0" w:color="000000"/>
+                <w:top w:val="none" w:sz="0" w:space="0" w:color="000000"/>
+                <w:left w:val="none" w:sz="0" w:space="0" w:color="000000"/>
+                <w:right w:val="none" w:sz="0" w:space="0" w:color="000000"/>
+              </w:pBdr>
+              <w:spacing w:after="20" w:before="20" w:line="240"/>
+              <w:ind w:left="20" w:right="20" w:firstLine="0" w:firstLineChars="0"/>
+            </w:pPr>
+            <w:r xmlns:w="http://schemas.openxmlformats.org/wordprocessingml/2006/main" xmlns:wp="http://schemas.openxmlformats.org/drawingml/2006/wordprocessingDrawing" xmlns:r="http://schemas.openxmlformats.org/officeDocument/2006/relationships" xmlns:w14="http://schemas.microsoft.com/office/word/2010/wordml">
+              <w:rPr>
+                <w:rFonts w:ascii="Times" w:hAnsi="Arial" w:eastAsia="Arial" w:cs="Arial"/>
+                <w:i w:val="false"/>
+                <w:b w:val="false"/>
+                <w:u w:val="none"/>
+                <w:sz w:val="20"/>
+                <w:szCs w:val="20"/>
+                <w:color w:val="000000"/>
+              </w:rPr>
+              <w:t xml:space="preserve">91.7</w:t>
+            </w:r>
+          </w:p>
+        </w:tc>
+      </w:tr>
+      <w:tr>
+        <w:trPr>
+          <w:trHeight w:val="385" w:hRule="auto"/>
+        </w:trPr>
+        body 7
+        <w:tc>
+          <w:tcPr>
+            <w:tcBorders>
+              <w:bottom w:val="none" w:sz="0" w:space="0" w:color="000000"/>
+              <w:top w:val="none" w:sz="0" w:space="0" w:color="000000"/>
+              <w:left w:val="none" w:sz="0" w:space="0" w:color="000000"/>
+              <w:right w:val="none" w:sz="0" w:space="0" w:color="000000"/>
+            </w:tcBorders>
+            <w:shd w:val="clear" w:color="auto" w:fill="FFFFFF"/>
+            <w:tcMar>
+              <w:top w:w="0" w:type="dxa"/>
+              <w:bottom w:w="0" w:type="dxa"/>
+              <w:left w:w="0" w:type="dxa"/>
+              <w:right w:w="0" w:type="dxa"/>
+            </w:tcMar>
+            <w:vAlign w:val="center"/>
+          </w:tcPr>
+          <w:p>
+            <w:pPr>
+              <w:pStyle w:val="Normal"/>
+              <w:jc w:val="left"/>
+              <w:pBdr>
+                <w:bottom w:val="none" w:sz="0" w:space="0" w:color="000000"/>
+                <w:top w:val="none" w:sz="0" w:space="0" w:color="000000"/>
+                <w:left w:val="none" w:sz="0" w:space="0" w:color="000000"/>
+                <w:right w:val="none" w:sz="0" w:space="0" w:color="000000"/>
+              </w:pBdr>
+              <w:spacing w:after="20" w:before="20" w:line="240"/>
+              <w:ind w:left="20" w:right="20" w:firstLine="0" w:firstLineChars="0"/>
+            </w:pPr>
+            <w:r xmlns:w="http://schemas.openxmlformats.org/wordprocessingml/2006/main" xmlns:wp="http://schemas.openxmlformats.org/drawingml/2006/wordprocessingDrawing" xmlns:r="http://schemas.openxmlformats.org/officeDocument/2006/relationships" xmlns:w14="http://schemas.microsoft.com/office/word/2010/wordml">
+              <w:rPr>
+                <w:rFonts w:ascii="Times" w:hAnsi="Arial" w:eastAsia="Arial" w:cs="Arial"/>
+                <w:i w:val="false"/>
+                <w:b w:val="false"/>
+                <w:u w:val="none"/>
+                <w:sz w:val="20"/>
+                <w:szCs w:val="20"/>
+                <w:color w:val="000000"/>
+              </w:rPr>
+              <w:t xml:space="preserve">-0.1 &lt; (WM updating ~ INR mean) &lt; 0.1</w:t>
+            </w:r>
+          </w:p>
+        </w:tc>
+        <w:tc>
+          <w:tcPr>
+            <w:tcBorders>
+              <w:bottom w:val="none" w:sz="0" w:space="0" w:color="000000"/>
+              <w:top w:val="none" w:sz="0" w:space="0" w:color="000000"/>
+              <w:left w:val="none" w:sz="0" w:space="0" w:color="000000"/>
+              <w:right w:val="none" w:sz="0" w:space="0" w:color="000000"/>
+            </w:tcBorders>
+            <w:shd w:val="clear" w:color="auto" w:fill="FFFFFF"/>
+            <w:tcMar>
+              <w:top w:w="0" w:type="dxa"/>
+              <w:bottom w:w="0" w:type="dxa"/>
+              <w:left w:w="0" w:type="dxa"/>
+              <w:right w:w="0" w:type="dxa"/>
+            </w:tcMar>
+            <w:vAlign w:val="center"/>
+          </w:tcPr>
+          <w:p>
+            <w:pPr>
+              <w:pStyle w:val="Normal"/>
+              <w:jc w:val="right"/>
+              <w:pBdr>
+                <w:bottom w:val="none" w:sz="0" w:space="0" w:color="000000"/>
+                <w:top w:val="none" w:sz="0" w:space="0" w:color="000000"/>
+                <w:left w:val="none" w:sz="0" w:space="0" w:color="000000"/>
+                <w:right w:val="none" w:sz="0" w:space="0" w:color="000000"/>
+              </w:pBdr>
+              <w:spacing w:after="20" w:before="20" w:line="240"/>
+              <w:ind w:left="20" w:right="20" w:firstLine="0" w:firstLineChars="0"/>
+            </w:pPr>
+            <w:r xmlns:w="http://schemas.openxmlformats.org/wordprocessingml/2006/main" xmlns:wp="http://schemas.openxmlformats.org/drawingml/2006/wordprocessingDrawing" xmlns:r="http://schemas.openxmlformats.org/officeDocument/2006/relationships" xmlns:w14="http://schemas.microsoft.com/office/word/2010/wordml">
+              <w:rPr>
+                <w:rFonts w:ascii="Times" w:hAnsi="Arial" w:eastAsia="Arial" w:cs="Arial"/>
+                <w:i w:val="false"/>
+                <w:b w:val="false"/>
+                <w:u w:val="none"/>
+                <w:sz w:val="20"/>
+                <w:szCs w:val="20"/>
+                <w:color w:val="000000"/>
+              </w:rPr>
+              <w:t xml:space="preserve">16.9</w:t>
+            </w:r>
+          </w:p>
+        </w:tc>
+      </w:tr>
+      <w:tr>
+        <w:trPr>
+          <w:trHeight w:val="385" w:hRule="auto"/>
+        </w:trPr>
+        body 8
+        <w:tc>
+          <w:tcPr>
+            <w:tcBorders>
+              <w:bottom w:val="none" w:sz="0" w:space="0" w:color="000000"/>
+              <w:top w:val="none" w:sz="0" w:space="0" w:color="000000"/>
+              <w:left w:val="none" w:sz="0" w:space="0" w:color="000000"/>
+              <w:right w:val="none" w:sz="0" w:space="0" w:color="000000"/>
+            </w:tcBorders>
+            <w:shd w:val="clear" w:color="auto" w:fill="FFFFFF"/>
+            <w:tcMar>
+              <w:top w:w="0" w:type="dxa"/>
+              <w:bottom w:w="0" w:type="dxa"/>
+              <w:left w:w="0" w:type="dxa"/>
+              <w:right w:w="0" w:type="dxa"/>
+            </w:tcMar>
+            <w:vAlign w:val="center"/>
+          </w:tcPr>
+          <w:p>
+            <w:pPr>
+              <w:pStyle w:val="Normal"/>
+              <w:jc w:val="left"/>
+              <w:pBdr>
+                <w:bottom w:val="none" w:sz="0" w:space="0" w:color="000000"/>
+                <w:top w:val="none" w:sz="0" w:space="0" w:color="000000"/>
+                <w:left w:val="none" w:sz="0" w:space="0" w:color="000000"/>
+                <w:right w:val="none" w:sz="0" w:space="0" w:color="000000"/>
+              </w:pBdr>
+              <w:spacing w:after="20" w:before="20" w:line="240"/>
+              <w:ind w:left="20" w:right="20" w:firstLine="0" w:firstLineChars="0"/>
+            </w:pPr>
+            <w:r xmlns:w="http://schemas.openxmlformats.org/wordprocessingml/2006/main" xmlns:wp="http://schemas.openxmlformats.org/drawingml/2006/wordprocessingDrawing" xmlns:r="http://schemas.openxmlformats.org/officeDocument/2006/relationships" xmlns:w14="http://schemas.microsoft.com/office/word/2010/wordml">
+              <w:rPr>
+                <w:rFonts w:ascii="Times" w:hAnsi="Arial" w:eastAsia="Arial" w:cs="Arial"/>
+                <w:i w:val="false"/>
+                <w:b w:val="false"/>
+                <w:u w:val="none"/>
+                <w:sz w:val="20"/>
+                <w:szCs w:val="20"/>
+                <w:color w:val="000000"/>
+              </w:rPr>
+              <w:t xml:space="preserve">-0.1 &lt; (WM updating ~ Perc. scarcity CV) &lt; 0.1</w:t>
+            </w:r>
+          </w:p>
+        </w:tc>
+        <w:tc>
+          <w:tcPr>
+            <w:tcBorders>
+              <w:bottom w:val="none" w:sz="0" w:space="0" w:color="000000"/>
+              <w:top w:val="none" w:sz="0" w:space="0" w:color="000000"/>
+              <w:left w:val="none" w:sz="0" w:space="0" w:color="000000"/>
+              <w:right w:val="none" w:sz="0" w:space="0" w:color="000000"/>
+            </w:tcBorders>
+            <w:shd w:val="clear" w:color="auto" w:fill="FFFFFF"/>
+            <w:tcMar>
+              <w:top w:w="0" w:type="dxa"/>
+              <w:bottom w:w="0" w:type="dxa"/>
+              <w:left w:w="0" w:type="dxa"/>
+              <w:right w:w="0" w:type="dxa"/>
+            </w:tcMar>
+            <w:vAlign w:val="center"/>
+          </w:tcPr>
+          <w:p>
+            <w:pPr>
+              <w:pStyle w:val="Normal"/>
+              <w:jc w:val="right"/>
+              <w:pBdr>
+                <w:bottom w:val="none" w:sz="0" w:space="0" w:color="000000"/>
+                <w:top w:val="none" w:sz="0" w:space="0" w:color="000000"/>
+                <w:left w:val="none" w:sz="0" w:space="0" w:color="000000"/>
+                <w:right w:val="none" w:sz="0" w:space="0" w:color="000000"/>
+              </w:pBdr>
+              <w:spacing w:after="20" w:before="20" w:line="240"/>
+              <w:ind w:left="20" w:right="20" w:firstLine="0" w:firstLineChars="0"/>
+            </w:pPr>
+            <w:r xmlns:w="http://schemas.openxmlformats.org/wordprocessingml/2006/main" xmlns:wp="http://schemas.openxmlformats.org/drawingml/2006/wordprocessingDrawing" xmlns:r="http://schemas.openxmlformats.org/officeDocument/2006/relationships" xmlns:w14="http://schemas.microsoft.com/office/word/2010/wordml">
+              <w:rPr>
+                <w:rFonts w:ascii="Times" w:hAnsi="Arial" w:eastAsia="Arial" w:cs="Arial"/>
+                <w:i w:val="false"/>
+                <w:b w:val="false"/>
+                <w:u w:val="none"/>
+                <w:sz w:val="20"/>
+                <w:szCs w:val="20"/>
+                <w:color w:val="000000"/>
+              </w:rPr>
+              <w:t xml:space="preserve">158.9</w:t>
+            </w:r>
+          </w:p>
+        </w:tc>
+      </w:tr>
+      <w:tr>
+        <w:trPr>
+          <w:trHeight w:val="385" w:hRule="auto"/>
+        </w:trPr>
+        body 9
+        <w:tc>
+          <w:tcPr>
+            <w:tcBorders>
+              <w:bottom w:val="none" w:sz="0" w:space="0" w:color="000000"/>
+              <w:top w:val="none" w:sz="0" w:space="0" w:color="000000"/>
+              <w:left w:val="none" w:sz="0" w:space="0" w:color="000000"/>
+              <w:right w:val="none" w:sz="0" w:space="0" w:color="000000"/>
+            </w:tcBorders>
+            <w:shd w:val="clear" w:color="auto" w:fill="FFFFFF"/>
+            <w:tcMar>
+              <w:top w:w="0" w:type="dxa"/>
+              <w:bottom w:w="0" w:type="dxa"/>
+              <w:left w:w="0" w:type="dxa"/>
+              <w:right w:w="0" w:type="dxa"/>
+            </w:tcMar>
+            <w:vAlign w:val="center"/>
+          </w:tcPr>
+          <w:p>
+            <w:pPr>
+              <w:pStyle w:val="Normal"/>
+              <w:jc w:val="left"/>
+              <w:pBdr>
+                <w:bottom w:val="none" w:sz="0" w:space="0" w:color="000000"/>
+                <w:top w:val="none" w:sz="0" w:space="0" w:color="000000"/>
+                <w:left w:val="none" w:sz="0" w:space="0" w:color="000000"/>
+                <w:right w:val="none" w:sz="0" w:space="0" w:color="000000"/>
+              </w:pBdr>
+              <w:spacing w:after="20" w:before="20" w:line="240"/>
+              <w:ind w:left="20" w:right="20" w:firstLine="0" w:firstLineChars="0"/>
+            </w:pPr>
+            <w:r xmlns:w="http://schemas.openxmlformats.org/wordprocessingml/2006/main" xmlns:wp="http://schemas.openxmlformats.org/drawingml/2006/wordprocessingDrawing" xmlns:r="http://schemas.openxmlformats.org/officeDocument/2006/relationships" xmlns:w14="http://schemas.microsoft.com/office/word/2010/wordml">
+              <w:rPr>
+                <w:rFonts w:ascii="Times" w:hAnsi="Arial" w:eastAsia="Arial" w:cs="Arial"/>
+                <w:i w:val="false"/>
+                <w:b w:val="false"/>
+                <w:u w:val="none"/>
+                <w:sz w:val="20"/>
+                <w:szCs w:val="20"/>
+                <w:color w:val="000000"/>
+              </w:rPr>
+              <w:t xml:space="preserve">-0.1 &lt; (WM updating ~ Perc. scarcity mean) &lt; 0.1</w:t>
+            </w:r>
+          </w:p>
+        </w:tc>
+        <w:tc>
+          <w:tcPr>
+            <w:tcBorders>
+              <w:bottom w:val="none" w:sz="0" w:space="0" w:color="000000"/>
+              <w:top w:val="none" w:sz="0" w:space="0" w:color="000000"/>
+              <w:left w:val="none" w:sz="0" w:space="0" w:color="000000"/>
+              <w:right w:val="none" w:sz="0" w:space="0" w:color="000000"/>
+            </w:tcBorders>
+            <w:shd w:val="clear" w:color="auto" w:fill="FFFFFF"/>
+            <w:tcMar>
+              <w:top w:w="0" w:type="dxa"/>
+              <w:bottom w:w="0" w:type="dxa"/>
+              <w:left w:w="0" w:type="dxa"/>
+              <w:right w:w="0" w:type="dxa"/>
+            </w:tcMar>
+            <w:vAlign w:val="center"/>
+          </w:tcPr>
+          <w:p>
+            <w:pPr>
+              <w:pStyle w:val="Normal"/>
+              <w:jc w:val="right"/>
+              <w:pBdr>
+                <w:bottom w:val="none" w:sz="0" w:space="0" w:color="000000"/>
+                <w:top w:val="none" w:sz="0" w:space="0" w:color="000000"/>
+                <w:left w:val="none" w:sz="0" w:space="0" w:color="000000"/>
+                <w:right w:val="none" w:sz="0" w:space="0" w:color="000000"/>
+              </w:pBdr>
+              <w:spacing w:after="20" w:before="20" w:line="240"/>
+              <w:ind w:left="20" w:right="20" w:firstLine="0" w:firstLineChars="0"/>
+            </w:pPr>
+            <w:r xmlns:w="http://schemas.openxmlformats.org/wordprocessingml/2006/main" xmlns:wp="http://schemas.openxmlformats.org/drawingml/2006/wordprocessingDrawing" xmlns:r="http://schemas.openxmlformats.org/officeDocument/2006/relationships" xmlns:w14="http://schemas.microsoft.com/office/word/2010/wordml">
+              <w:rPr>
+                <w:rFonts w:ascii="Times" w:hAnsi="Arial" w:eastAsia="Arial" w:cs="Arial"/>
+                <w:i w:val="false"/>
+                <w:b w:val="false"/>
+                <w:u w:val="none"/>
+                <w:sz w:val="20"/>
+                <w:szCs w:val="20"/>
+                <w:color w:val="000000"/>
+              </w:rPr>
+              <w:t xml:space="preserve">40.2</w:t>
+            </w:r>
+          </w:p>
+        </w:tc>
+      </w:tr>
+      <w:tr>
+        <w:trPr>
+          <w:trHeight w:val="385" w:hRule="auto"/>
+        </w:trPr>
+        body10
+        <w:tc>
+          <w:tcPr>
+            <w:tcBorders>
+              <w:bottom w:val="single" w:sz="6" w:space="0" w:color="666666"/>
+              <w:top w:val="none" w:sz="0" w:space="0" w:color="000000"/>
+              <w:left w:val="none" w:sz="0" w:space="0" w:color="000000"/>
+              <w:right w:val="none" w:sz="0" w:space="0" w:color="000000"/>
+            </w:tcBorders>
+            <w:shd w:val="clear" w:color="auto" w:fill="FFFFFF"/>
+            <w:tcMar>
+              <w:top w:w="0" w:type="dxa"/>
+              <w:bottom w:w="0" w:type="dxa"/>
+              <w:left w:w="0" w:type="dxa"/>
+              <w:right w:w="0" w:type="dxa"/>
+            </w:tcMar>
+            <w:vAlign w:val="center"/>
+          </w:tcPr>
+          <w:p>
+            <w:pPr>
+              <w:pStyle w:val="Normal"/>
+              <w:jc w:val="left"/>
+              <w:pBdr>
+                <w:bottom w:val="none" w:sz="0" w:space="0" w:color="000000"/>
+                <w:top w:val="none" w:sz="0" w:space="0" w:color="000000"/>
+                <w:left w:val="none" w:sz="0" w:space="0" w:color="000000"/>
+                <w:right w:val="none" w:sz="0" w:space="0" w:color="000000"/>
+              </w:pBdr>
+              <w:spacing w:after="20" w:before="20" w:line="240"/>
+              <w:ind w:left="20" w:right="20" w:firstLine="0" w:firstLineChars="0"/>
+            </w:pPr>
+            <w:r xmlns:w="http://schemas.openxmlformats.org/wordprocessingml/2006/main" xmlns:wp="http://schemas.openxmlformats.org/drawingml/2006/wordprocessingDrawing" xmlns:r="http://schemas.openxmlformats.org/officeDocument/2006/relationships" xmlns:w14="http://schemas.microsoft.com/office/word/2010/wordml">
+              <w:rPr>
+                <w:rFonts w:ascii="Times" w:hAnsi="Arial" w:eastAsia="Arial" w:cs="Arial"/>
+                <w:i w:val="false"/>
+                <w:b w:val="false"/>
+                <w:u w:val="none"/>
+                <w:sz w:val="20"/>
+                <w:szCs w:val="20"/>
+                <w:color w:val="000000"/>
+              </w:rPr>
+              <w:t xml:space="preserve">-0.1 &lt; (WM updating ~ Threat) &lt; 0.1</w:t>
+            </w:r>
+          </w:p>
+        </w:tc>
+        <w:tc>
+          <w:tcPr>
+            <w:tcBorders>
+              <w:bottom w:val="single" w:sz="6" w:space="0" w:color="666666"/>
+              <w:top w:val="none" w:sz="0" w:space="0" w:color="000000"/>
+              <w:left w:val="none" w:sz="0" w:space="0" w:color="000000"/>
+              <w:right w:val="none" w:sz="0" w:space="0" w:color="000000"/>
+            </w:tcBorders>
+            <w:shd w:val="clear" w:color="auto" w:fill="FFFFFF"/>
+            <w:tcMar>
+              <w:top w:w="0" w:type="dxa"/>
+              <w:bottom w:w="0" w:type="dxa"/>
+              <w:left w:w="0" w:type="dxa"/>
+              <w:right w:w="0" w:type="dxa"/>
+            </w:tcMar>
+            <w:vAlign w:val="center"/>
+          </w:tcPr>
+          <w:p>
+            <w:pPr>
+              <w:pStyle w:val="Normal"/>
+              <w:jc w:val="right"/>
+              <w:pBdr>
+                <w:bottom w:val="none" w:sz="0" w:space="0" w:color="000000"/>
+                <w:top w:val="none" w:sz="0" w:space="0" w:color="000000"/>
+                <w:left w:val="none" w:sz="0" w:space="0" w:color="000000"/>
+                <w:right w:val="none" w:sz="0" w:space="0" w:color="000000"/>
+              </w:pBdr>
+              <w:spacing w:after="20" w:before="20" w:line="240"/>
+              <w:ind w:left="20" w:right="20" w:firstLine="0" w:firstLineChars="0"/>
+            </w:pPr>
+            <w:r xmlns:w="http://schemas.openxmlformats.org/wordprocessingml/2006/main" xmlns:wp="http://schemas.openxmlformats.org/drawingml/2006/wordprocessingDrawing" xmlns:r="http://schemas.openxmlformats.org/officeDocument/2006/relationships" xmlns:w14="http://schemas.microsoft.com/office/word/2010/wordml">
+              <w:rPr>
+                <w:rFonts w:ascii="Times" w:hAnsi="Arial" w:eastAsia="Arial" w:cs="Arial"/>
+                <w:i w:val="false"/>
+                <w:b w:val="false"/>
+                <w:u w:val="none"/>
+                <w:sz w:val="20"/>
+                <w:szCs w:val="20"/>
+                <w:color w:val="000000"/>
+              </w:rPr>
+              <w:t xml:space="preserve">77.0</w:t>
+            </w:r>
+          </w:p>
+        </w:tc>
+      </w:tr>
+      <w:tr>
+        <w:trPr>
+          <w:trHeight w:val="360" w:hRule="auto"/>
+        </w:trPr>
+        footer 1
+        <w:tc>
+          <w:tcPr>
+            <w:gridSpan w:val="2"/>
+            <w:tcBorders>
+              <w:bottom w:val="none" w:sz="0" w:space="0" w:color="FFFFFF"/>
+              <w:top w:val="single" w:sz="6" w:space="0" w:color="666666"/>
+              <w:left w:val="none" w:sz="0" w:space="0" w:color="FFFFFF"/>
+              <w:right w:val="none" w:sz="0" w:space="0" w:color="FFFFFF"/>
+            </w:tcBorders>
+            <w:shd w:val="clear" w:color="auto" w:fill="FFFFFF"/>
+            <w:tcMar>
+              <w:top w:w="0" w:type="dxa"/>
+              <w:bottom w:w="0" w:type="dxa"/>
+              <w:left w:w="0" w:type="dxa"/>
+              <w:right w:w="0" w:type="dxa"/>
+            </w:tcMar>
+            <w:vAlign w:val="center"/>
+          </w:tcPr>
+          <w:p>
+            <w:pPr>
+              <w:pStyle w:val="Normal"/>
+              <w:jc w:val="left"/>
+              <w:pBdr>
+                <w:bottom w:val="none" w:sz="0" w:space="0" w:color="000000"/>
+                <w:top w:val="none" w:sz="0" w:space="0" w:color="000000"/>
+                <w:left w:val="none" w:sz="0" w:space="0" w:color="000000"/>
+                <w:right w:val="none" w:sz="0" w:space="0" w:color="000000"/>
+              </w:pBdr>
+              <w:spacing w:after="20" w:before="20" w:line="240"/>
+              <w:ind w:left="20" w:right="20" w:firstLine="0" w:firstLineChars="0"/>
+            </w:pPr>
+            <w:r xmlns:w="http://schemas.openxmlformats.org/wordprocessingml/2006/main" xmlns:wp="http://schemas.openxmlformats.org/drawingml/2006/wordprocessingDrawing" xmlns:r="http://schemas.openxmlformats.org/officeDocument/2006/relationships" xmlns:w14="http://schemas.microsoft.com/office/word/2010/wordml">
+              <w:rPr>
+                <w:rFonts w:ascii="Times" w:hAnsi="Arial" w:eastAsia="Arial" w:cs="Arial"/>
+                <w:i w:val="false"/>
+                <w:b w:val="false"/>
+                <w:u w:val="none"/>
+                <w:sz w:val="20"/>
+                <w:szCs w:val="20"/>
+                <w:color w:val="000000"/>
+              </w:rPr>
+              <w:t xml:space="preserve">BF = Bayes factor; CV = coefficient of variance, INR = income-to-needs ratio, M = mean, Perc. Scarcity = perceived scarcity, WM = working memory</w:t>
+            </w:r>
+          </w:p>
+        </w:tc>
+      </w:tr>
+    </w:tbl>
+    <w:bookmarkEnd w:id="26"/>
+    <w:bookmarkEnd w:id="27"/>
+    <w:bookmarkStart w:id="43" w:name="histograms-of-independent-measures"/>
     <w:p>
       <w:pPr>
         <w:pStyle w:val="Heading1"/>
@@ -8620,18 +9965,18 @@
                 <wp:inline>
                   <wp:extent cx="5486400" cy="5064369"/>
                   <wp:effectExtent b="0" l="0" r="0" t="0"/>
-                  <wp:docPr descr="" title="" id="27" name="Picture"/>
+                  <wp:docPr descr="" title="" id="29" name="Picture"/>
                   <a:graphic>
                     <a:graphicData uri="http://schemas.openxmlformats.org/drawingml/2006/picture">
                       <pic:pic>
                         <pic:nvPicPr>
-                          <pic:cNvPr descr="supplement_files/figure-docx/Figure7-1.png" id="28" name="Picture"/>
+                          <pic:cNvPr descr="supplement_files/figure-docx/Figure7-1.png" id="30" name="Picture"/>
                           <pic:cNvPicPr>
                             <a:picLocks noChangeArrowheads="1" noChangeAspect="1"/>
                           </pic:cNvPicPr>
                         </pic:nvPicPr>
                         <pic:blipFill>
-                          <a:blip r:embed="rId26"/>
+                          <a:blip r:embed="rId28"/>
                           <a:stretch>
                             <a:fillRect/>
                           </a:stretch>
@@ -8711,18 +10056,18 @@
                 <wp:inline>
                   <wp:extent cx="5486400" cy="5064369"/>
                   <wp:effectExtent b="0" l="0" r="0" t="0"/>
-                  <wp:docPr descr="" title="" id="30" name="Picture"/>
+                  <wp:docPr descr="" title="" id="32" name="Picture"/>
                   <a:graphic>
                     <a:graphicData uri="http://schemas.openxmlformats.org/drawingml/2006/picture">
                       <pic:pic>
                         <pic:nvPicPr>
-                          <pic:cNvPr descr="supplement_files/figure-docx/Figure8-1.png" id="31" name="Picture"/>
+                          <pic:cNvPr descr="supplement_files/figure-docx/Figure8-1.png" id="33" name="Picture"/>
                           <pic:cNvPicPr>
                             <a:picLocks noChangeArrowheads="1" noChangeAspect="1"/>
                           </pic:cNvPicPr>
                         </pic:nvPicPr>
                         <pic:blipFill>
-                          <a:blip r:embed="rId29"/>
+                          <a:blip r:embed="rId31"/>
                           <a:stretch>
                             <a:fillRect/>
                           </a:stretch>
@@ -8802,18 +10147,18 @@
                 <wp:inline>
                   <wp:extent cx="5486400" cy="5064369"/>
                   <wp:effectExtent b="0" l="0" r="0" t="0"/>
-                  <wp:docPr descr="" title="" id="33" name="Picture"/>
+                  <wp:docPr descr="" title="" id="35" name="Picture"/>
                   <a:graphic>
                     <a:graphicData uri="http://schemas.openxmlformats.org/drawingml/2006/picture">
                       <pic:pic>
                         <pic:nvPicPr>
-                          <pic:cNvPr descr="supplement_files/figure-docx/Figure9-1.png" id="34" name="Picture"/>
+                          <pic:cNvPr descr="supplement_files/figure-docx/Figure9-1.png" id="36" name="Picture"/>
                           <pic:cNvPicPr>
                             <a:picLocks noChangeArrowheads="1" noChangeAspect="1"/>
                           </pic:cNvPicPr>
                         </pic:nvPicPr>
                         <pic:blipFill>
-                          <a:blip r:embed="rId32"/>
+                          <a:blip r:embed="rId34"/>
                           <a:stretch>
                             <a:fillRect/>
                           </a:stretch>
@@ -8893,18 +10238,18 @@
                 <wp:inline>
                   <wp:extent cx="5486400" cy="5064369"/>
                   <wp:effectExtent b="0" l="0" r="0" t="0"/>
-                  <wp:docPr descr="" title="" id="36" name="Picture"/>
+                  <wp:docPr descr="" title="" id="38" name="Picture"/>
                   <a:graphic>
                     <a:graphicData uri="http://schemas.openxmlformats.org/drawingml/2006/picture">
                       <pic:pic>
                         <pic:nvPicPr>
-                          <pic:cNvPr descr="supplement_files/figure-docx/Figure10-1.png" id="37" name="Picture"/>
+                          <pic:cNvPr descr="supplement_files/figure-docx/Figure10-1.png" id="39" name="Picture"/>
                           <pic:cNvPicPr>
                             <a:picLocks noChangeArrowheads="1" noChangeAspect="1"/>
                           </pic:cNvPicPr>
                         </pic:nvPicPr>
                         <pic:blipFill>
-                          <a:blip r:embed="rId35"/>
+                          <a:blip r:embed="rId37"/>
                           <a:stretch>
                             <a:fillRect/>
                           </a:stretch>
@@ -8984,18 +10329,18 @@
                 <wp:inline>
                   <wp:extent cx="5486400" cy="5064369"/>
                   <wp:effectExtent b="0" l="0" r="0" t="0"/>
-                  <wp:docPr descr="" title="" id="39" name="Picture"/>
+                  <wp:docPr descr="" title="" id="41" name="Picture"/>
                   <a:graphic>
                     <a:graphicData uri="http://schemas.openxmlformats.org/drawingml/2006/picture">
                       <pic:pic>
                         <pic:nvPicPr>
-                          <pic:cNvPr descr="supplement_files/figure-docx/Figure11-1.png" id="40" name="Picture"/>
+                          <pic:cNvPr descr="supplement_files/figure-docx/Figure11-1.png" id="42" name="Picture"/>
                           <pic:cNvPicPr>
                             <a:picLocks noChangeArrowheads="1" noChangeAspect="1"/>
                           </pic:cNvPicPr>
                         </pic:nvPicPr>
                         <pic:blipFill>
-                          <a:blip r:embed="rId38"/>
+                          <a:blip r:embed="rId40"/>
                           <a:stretch>
                             <a:fillRect/>
                           </a:stretch>
@@ -9053,8 +10398,8 @@
         <w:br w:type="page"/>
       </w:r>
     </w:p>
-    <w:bookmarkEnd w:id="41"/>
-    <w:bookmarkStart w:id="51" w:name="references"/>
+    <w:bookmarkEnd w:id="43"/>
+    <w:bookmarkStart w:id="55" w:name="references"/>
     <w:p>
       <w:pPr>
         <w:pStyle w:val="Heading1"/>
@@ -9063,8 +10408,8 @@
         <w:t xml:space="preserve">References</w:t>
       </w:r>
     </w:p>
-    <w:bookmarkStart w:id="50" w:name="refs"/>
-    <w:bookmarkStart w:id="43" w:name="ref-frankenhuis_2018"/>
+    <w:bookmarkStart w:id="54" w:name="refs"/>
+    <w:bookmarkStart w:id="45" w:name="ref-frankenhuis_2018"/>
     <w:p>
       <w:pPr>
         <w:pStyle w:val="Bibliography"/>
@@ -9098,7 +10443,7 @@
       <w:r>
         <w:t xml:space="preserve">(1), 18. https://doi.org/</w:t>
       </w:r>
-      <w:hyperlink r:id="rId42">
+      <w:hyperlink r:id="rId44">
         <w:r>
           <w:rPr>
             <w:rStyle w:val="Hyperlink"/>
@@ -9107,8 +10452,8 @@
         </w:r>
       </w:hyperlink>
     </w:p>
-    <w:bookmarkEnd w:id="43"/>
-    <w:bookmarkStart w:id="45" w:name="ref-frankenhuis_deVries_2020"/>
+    <w:bookmarkEnd w:id="45"/>
+    <w:bookmarkStart w:id="47" w:name="ref-frankenhuis_deVries_2020"/>
     <w:p>
       <w:pPr>
         <w:pStyle w:val="Bibliography"/>
@@ -9154,7 +10499,7 @@
       <w:r>
         <w:t xml:space="preserve">(4), e12835. https://doi.org/</w:t>
       </w:r>
-      <w:hyperlink r:id="rId44">
+      <w:hyperlink r:id="rId46">
         <w:r>
           <w:rPr>
             <w:rStyle w:val="Hyperlink"/>
@@ -9163,8 +10508,67 @@
         </w:r>
       </w:hyperlink>
     </w:p>
-    <w:bookmarkEnd w:id="45"/>
-    <w:bookmarkStart w:id="47" w:name="ref-mittal_2015"/>
+    <w:bookmarkEnd w:id="47"/>
+    <w:bookmarkStart w:id="49" w:name="ref-hoijtink_2019"/>
+    <w:p>
+      <w:pPr>
+        <w:pStyle w:val="Bibliography"/>
+      </w:pPr>
+      <w:r>
+        <w:t xml:space="preserve">Hoijtink, H., Mulder, J., Lissa, C. van, &amp; Gu, X. (2019). A tutorial on testing hypotheses using the</w:t>
+      </w:r>
+      <w:r>
+        <w:t xml:space="preserve"> </w:t>
+      </w:r>
+      <w:r>
+        <w:t xml:space="preserve">Bayes</w:t>
+      </w:r>
+      <w:r>
+        <w:t xml:space="preserve"> </w:t>
+      </w:r>
+      <w:r>
+        <w:t xml:space="preserve">factor.</w:t>
+      </w:r>
+      <w:r>
+        <w:t xml:space="preserve"> </w:t>
+      </w:r>
+      <w:r>
+        <w:rPr>
+          <w:iCs/>
+          <w:i/>
+        </w:rPr>
+        <w:t xml:space="preserve">Psychological Methods</w:t>
+      </w:r>
+      <w:r>
+        <w:t xml:space="preserve">,</w:t>
+      </w:r>
+      <w:r>
+        <w:t xml:space="preserve"> </w:t>
+      </w:r>
+      <w:r>
+        <w:rPr>
+          <w:iCs/>
+          <w:i/>
+        </w:rPr>
+        <w:t xml:space="preserve">24</w:t>
+      </w:r>
+      <w:r>
+        <w:t xml:space="preserve">(5), 539–556.</w:t>
+      </w:r>
+      <w:r>
+        <w:t xml:space="preserve"> </w:t>
+      </w:r>
+      <w:hyperlink r:id="rId48">
+        <w:r>
+          <w:rPr>
+            <w:rStyle w:val="Hyperlink"/>
+          </w:rPr>
+          <w:t xml:space="preserve">https://doi.org/10.1037/met0000201</w:t>
+        </w:r>
+      </w:hyperlink>
+    </w:p>
+    <w:bookmarkEnd w:id="49"/>
+    <w:bookmarkStart w:id="51" w:name="ref-mittal_2015"/>
     <w:p>
       <w:pPr>
         <w:pStyle w:val="Bibliography"/>
@@ -9213,7 +10617,7 @@
       <w:r>
         <w:t xml:space="preserve"> </w:t>
       </w:r>
-      <w:hyperlink r:id="rId46">
+      <w:hyperlink r:id="rId50">
         <w:r>
           <w:rPr>
             <w:rStyle w:val="Hyperlink"/>
@@ -9222,8 +10626,8 @@
         </w:r>
       </w:hyperlink>
     </w:p>
-    <w:bookmarkEnd w:id="47"/>
-    <w:bookmarkStart w:id="49" w:name="ref-young_2018"/>
+    <w:bookmarkEnd w:id="51"/>
+    <w:bookmarkStart w:id="53" w:name="ref-young_2018"/>
     <w:p>
       <w:pPr>
         <w:pStyle w:val="Bibliography"/>
@@ -9272,7 +10676,7 @@
       <w:r>
         <w:t xml:space="preserve"> </w:t>
       </w:r>
-      <w:hyperlink r:id="rId48">
+      <w:hyperlink r:id="rId52">
         <w:r>
           <w:rPr>
             <w:rStyle w:val="Hyperlink"/>
@@ -9281,14 +10685,14 @@
         </w:r>
       </w:hyperlink>
     </w:p>
-    <w:bookmarkEnd w:id="49"/>
-    <w:bookmarkEnd w:id="50"/>
+    <w:bookmarkEnd w:id="53"/>
+    <w:bookmarkEnd w:id="54"/>
     <w:p>
       <w:r>
         <w:br w:type="page"/>
       </w:r>
     </w:p>
-    <w:bookmarkEnd w:id="51"/>
+    <w:bookmarkEnd w:id="55"/>
     <w:sectPr>
       <w:headerReference r:id="rId10" w:type="even"/>
       <w:headerReference r:id="rId9" w:type="default"/>

</xml_diff>